<commit_message>
Completed testing preconditions of roomIdEntered()
</commit_message>
<xml_diff>
--- a/Bug Log.docx
+++ b/Bug Log.docx
@@ -302,7 +302,15 @@
           <w:sz w:val="24"/>
           <w:szCs w:val="32"/>
         </w:rPr>
-        <w:t xml:space="preserve"> is an ‘infected’ value:</w:t>
+        <w:t xml:space="preserve"> is an infected</w:t>
+      </w:r>
+      <w:r>
+        <w:rPr>
+          <w:rFonts w:cstheme="minorHAnsi"/>
+          <w:sz w:val="24"/>
+          <w:szCs w:val="32"/>
+        </w:rPr>
+        <w:t xml:space="preserve"> value:</w:t>
       </w:r>
     </w:p>
     <w:p>
@@ -354,6 +362,430 @@
           </wp:inline>
         </w:drawing>
       </w:r>
+    </w:p>
+    <w:p>
+      <w:pPr>
+        <w:rPr>
+          <w:rFonts w:cstheme="minorHAnsi"/>
+          <w:sz w:val="24"/>
+          <w:szCs w:val="32"/>
+        </w:rPr>
+      </w:pPr>
+    </w:p>
+    <w:p>
+      <w:pPr>
+        <w:rPr>
+          <w:rFonts w:asciiTheme="majorHAnsi" w:hAnsiTheme="majorHAnsi" w:cstheme="majorHAnsi"/>
+          <w:sz w:val="28"/>
+          <w:szCs w:val="28"/>
+        </w:rPr>
+      </w:pPr>
+      <w:r>
+        <w:rPr>
+          <w:rFonts w:asciiTheme="majorHAnsi" w:hAnsiTheme="majorHAnsi" w:cstheme="majorHAnsi"/>
+          <w:sz w:val="28"/>
+          <w:szCs w:val="28"/>
+        </w:rPr>
+        <w:lastRenderedPageBreak/>
+        <w:t>Hypothesis 1</w:t>
+      </w:r>
+      <w:r>
+        <w:rPr>
+          <w:rFonts w:asciiTheme="majorHAnsi" w:hAnsiTheme="majorHAnsi" w:cstheme="majorHAnsi"/>
+          <w:sz w:val="28"/>
+          <w:szCs w:val="28"/>
+        </w:rPr>
+        <w:t>:</w:t>
+      </w:r>
+      <w:r>
+        <w:rPr>
+          <w:rFonts w:asciiTheme="majorHAnsi" w:hAnsiTheme="majorHAnsi" w:cstheme="majorHAnsi"/>
+          <w:sz w:val="28"/>
+          <w:szCs w:val="28"/>
+        </w:rPr>
+        <w:t xml:space="preserve"> The bug occurs before </w:t>
+      </w:r>
+      <w:proofErr w:type="spellStart"/>
+      <w:proofErr w:type="gramStart"/>
+      <w:r>
+        <w:rPr>
+          <w:rFonts w:asciiTheme="majorHAnsi" w:hAnsiTheme="majorHAnsi" w:cstheme="majorHAnsi"/>
+          <w:sz w:val="28"/>
+          <w:szCs w:val="28"/>
+        </w:rPr>
+        <w:t>roomIdEntered</w:t>
+      </w:r>
+      <w:proofErr w:type="spellEnd"/>
+      <w:r>
+        <w:rPr>
+          <w:rFonts w:asciiTheme="majorHAnsi" w:hAnsiTheme="majorHAnsi" w:cstheme="majorHAnsi"/>
+          <w:sz w:val="28"/>
+          <w:szCs w:val="28"/>
+        </w:rPr>
+        <w:t>(</w:t>
+      </w:r>
+      <w:proofErr w:type="gramEnd"/>
+      <w:r>
+        <w:rPr>
+          <w:rFonts w:asciiTheme="majorHAnsi" w:hAnsiTheme="majorHAnsi" w:cstheme="majorHAnsi"/>
+          <w:sz w:val="28"/>
+          <w:szCs w:val="28"/>
+        </w:rPr>
+        <w:t>) is called</w:t>
+      </w:r>
+    </w:p>
+    <w:p>
+      <w:pPr>
+        <w:rPr>
+          <w:rFonts w:cstheme="minorHAnsi"/>
+          <w:sz w:val="24"/>
+          <w:szCs w:val="32"/>
+        </w:rPr>
+      </w:pPr>
+      <w:r>
+        <w:rPr>
+          <w:rFonts w:cstheme="minorHAnsi"/>
+          <w:sz w:val="24"/>
+          <w:szCs w:val="32"/>
+        </w:rPr>
+        <w:t xml:space="preserve">Since the point of failure is in the </w:t>
+      </w:r>
+      <w:proofErr w:type="spellStart"/>
+      <w:proofErr w:type="gramStart"/>
+      <w:r>
+        <w:rPr>
+          <w:rFonts w:cstheme="minorHAnsi"/>
+          <w:sz w:val="24"/>
+          <w:szCs w:val="32"/>
+        </w:rPr>
+        <w:t>roomIdEntered</w:t>
+      </w:r>
+      <w:proofErr w:type="spellEnd"/>
+      <w:r>
+        <w:rPr>
+          <w:rFonts w:cstheme="minorHAnsi"/>
+          <w:sz w:val="24"/>
+          <w:szCs w:val="32"/>
+        </w:rPr>
+        <w:t>(</w:t>
+      </w:r>
+      <w:proofErr w:type="gramEnd"/>
+      <w:r>
+        <w:rPr>
+          <w:rFonts w:cstheme="minorHAnsi"/>
+          <w:sz w:val="24"/>
+          <w:szCs w:val="32"/>
+        </w:rPr>
+        <w:t>)</w:t>
+      </w:r>
+      <w:r>
+        <w:rPr>
+          <w:rFonts w:cstheme="minorHAnsi"/>
+          <w:sz w:val="24"/>
+          <w:szCs w:val="32"/>
+        </w:rPr>
+        <w:t xml:space="preserve"> method</w:t>
+      </w:r>
+      <w:r>
+        <w:rPr>
+          <w:rFonts w:cstheme="minorHAnsi"/>
+          <w:sz w:val="24"/>
+          <w:szCs w:val="32"/>
+        </w:rPr>
+        <w:t>, the first test should demonstrate whether there is an infected value prior to calling this method</w:t>
+      </w:r>
+      <w:r>
+        <w:rPr>
+          <w:rFonts w:cstheme="minorHAnsi"/>
+          <w:sz w:val="24"/>
+          <w:szCs w:val="32"/>
+        </w:rPr>
+        <w:t>.</w:t>
+      </w:r>
+    </w:p>
+    <w:p>
+      <w:pPr>
+        <w:rPr>
+          <w:rFonts w:cstheme="minorHAnsi"/>
+          <w:sz w:val="24"/>
+          <w:szCs w:val="32"/>
+        </w:rPr>
+      </w:pPr>
+      <w:r>
+        <w:rPr>
+          <w:rFonts w:cstheme="minorHAnsi"/>
+          <w:sz w:val="24"/>
+          <w:szCs w:val="32"/>
+        </w:rPr>
+        <w:t xml:space="preserve">Test method: </w:t>
+      </w:r>
+      <w:proofErr w:type="spellStart"/>
+      <w:proofErr w:type="gramStart"/>
+      <w:r>
+        <w:rPr>
+          <w:rFonts w:cstheme="minorHAnsi"/>
+          <w:sz w:val="24"/>
+          <w:szCs w:val="32"/>
+        </w:rPr>
+        <w:t>testRoomIdEnteredPreconditions</w:t>
+      </w:r>
+      <w:proofErr w:type="spellEnd"/>
+      <w:r>
+        <w:rPr>
+          <w:rFonts w:cstheme="minorHAnsi"/>
+          <w:sz w:val="24"/>
+          <w:szCs w:val="32"/>
+        </w:rPr>
+        <w:t>()</w:t>
+      </w:r>
+      <w:proofErr w:type="gramEnd"/>
+    </w:p>
+    <w:p>
+      <w:pPr>
+        <w:rPr>
+          <w:rFonts w:cstheme="minorHAnsi"/>
+          <w:sz w:val="24"/>
+          <w:szCs w:val="32"/>
+        </w:rPr>
+      </w:pPr>
+      <w:r>
+        <w:rPr>
+          <w:rFonts w:cstheme="minorHAnsi"/>
+          <w:sz w:val="24"/>
+          <w:szCs w:val="32"/>
+        </w:rPr>
+        <w:t xml:space="preserve">Results: </w:t>
+      </w:r>
+      <w:r>
+        <w:rPr>
+          <w:rFonts w:cstheme="minorHAnsi"/>
+          <w:sz w:val="24"/>
+          <w:szCs w:val="32"/>
+        </w:rPr>
+        <w:t xml:space="preserve">The hypothesis was proven correct, as the service charge </w:t>
+      </w:r>
+      <w:r>
+        <w:rPr>
+          <w:rFonts w:cstheme="minorHAnsi"/>
+          <w:sz w:val="24"/>
+          <w:szCs w:val="32"/>
+        </w:rPr>
+        <w:t xml:space="preserve">was found to be an infected value before </w:t>
+      </w:r>
+      <w:proofErr w:type="spellStart"/>
+      <w:proofErr w:type="gramStart"/>
+      <w:r>
+        <w:rPr>
+          <w:rFonts w:cstheme="minorHAnsi"/>
+          <w:sz w:val="24"/>
+          <w:szCs w:val="32"/>
+        </w:rPr>
+        <w:t>roomIdEntered</w:t>
+      </w:r>
+      <w:proofErr w:type="spellEnd"/>
+      <w:r>
+        <w:rPr>
+          <w:rFonts w:cstheme="minorHAnsi"/>
+          <w:sz w:val="24"/>
+          <w:szCs w:val="32"/>
+        </w:rPr>
+        <w:t>(</w:t>
+      </w:r>
+      <w:proofErr w:type="gramEnd"/>
+      <w:r>
+        <w:rPr>
+          <w:rFonts w:cstheme="minorHAnsi"/>
+          <w:sz w:val="24"/>
+          <w:szCs w:val="32"/>
+        </w:rPr>
+        <w:t>) was called</w:t>
+      </w:r>
+      <w:r>
+        <w:rPr>
+          <w:rFonts w:cstheme="minorHAnsi"/>
+          <w:sz w:val="24"/>
+          <w:szCs w:val="32"/>
+        </w:rPr>
+        <w:t>.</w:t>
+      </w:r>
+    </w:p>
+    <w:p>
+      <w:pPr>
+        <w:rPr>
+          <w:rFonts w:cstheme="minorHAnsi"/>
+          <w:sz w:val="24"/>
+          <w:szCs w:val="32"/>
+        </w:rPr>
+      </w:pPr>
+      <w:r>
+        <w:rPr>
+          <w:rFonts w:cstheme="minorHAnsi"/>
+          <w:sz w:val="24"/>
+          <w:szCs w:val="32"/>
+        </w:rPr>
+        <w:t>Out</w:t>
+      </w:r>
+      <w:r>
+        <w:rPr>
+          <w:rFonts w:cstheme="minorHAnsi"/>
+          <w:sz w:val="24"/>
+          <w:szCs w:val="32"/>
+        </w:rPr>
+        <w:t>put from Bug1Test.java:</w:t>
+      </w:r>
+    </w:p>
+    <w:p>
+      <w:pPr>
+        <w:rPr>
+          <w:rFonts w:cstheme="minorHAnsi"/>
+          <w:sz w:val="24"/>
+          <w:szCs w:val="32"/>
+        </w:rPr>
+      </w:pPr>
+      <w:r>
+        <w:rPr>
+          <w:noProof/>
+          <w:lang w:eastAsia="en-AU"/>
+        </w:rPr>
+        <w:drawing>
+          <wp:inline distT="0" distB="0" distL="0" distR="0" wp14:anchorId="0C3E36D0" wp14:editId="05C65930">
+            <wp:extent cx="5731510" cy="1269365"/>
+            <wp:effectExtent l="0" t="0" r="2540" b="6985"/>
+            <wp:docPr id="3" name="Picture 3"/>
+            <wp:cNvGraphicFramePr>
+              <a:graphicFrameLocks xmlns:a="http://schemas.openxmlformats.org/drawingml/2006/main" noChangeAspect="1"/>
+            </wp:cNvGraphicFramePr>
+            <a:graphic xmlns:a="http://schemas.openxmlformats.org/drawingml/2006/main">
+              <a:graphicData uri="http://schemas.openxmlformats.org/drawingml/2006/picture">
+                <pic:pic xmlns:pic="http://schemas.openxmlformats.org/drawingml/2006/picture">
+                  <pic:nvPicPr>
+                    <pic:cNvPr id="1" name=""/>
+                    <pic:cNvPicPr/>
+                  </pic:nvPicPr>
+                  <pic:blipFill>
+                    <a:blip r:embed="rId6"/>
+                    <a:stretch>
+                      <a:fillRect/>
+                    </a:stretch>
+                  </pic:blipFill>
+                  <pic:spPr>
+                    <a:xfrm>
+                      <a:off x="0" y="0"/>
+                      <a:ext cx="5731510" cy="1269365"/>
+                    </a:xfrm>
+                    <a:prstGeom prst="rect">
+                      <a:avLst/>
+                    </a:prstGeom>
+                  </pic:spPr>
+                </pic:pic>
+              </a:graphicData>
+            </a:graphic>
+          </wp:inline>
+        </w:drawing>
+      </w:r>
+    </w:p>
+    <w:p>
+      <w:pPr>
+        <w:rPr>
+          <w:rFonts w:cstheme="minorHAnsi"/>
+          <w:sz w:val="24"/>
+          <w:szCs w:val="32"/>
+        </w:rPr>
+      </w:pPr>
+    </w:p>
+    <w:p>
+      <w:pPr>
+        <w:rPr>
+          <w:rFonts w:cstheme="minorHAnsi"/>
+          <w:sz w:val="24"/>
+          <w:szCs w:val="32"/>
+        </w:rPr>
+      </w:pPr>
+      <w:r>
+        <w:rPr>
+          <w:rFonts w:cstheme="minorHAnsi"/>
+          <w:sz w:val="24"/>
+          <w:szCs w:val="32"/>
+        </w:rPr>
+        <w:t xml:space="preserve">Output from debugger showing that </w:t>
+      </w:r>
+      <w:proofErr w:type="spellStart"/>
+      <w:r>
+        <w:rPr>
+          <w:rFonts w:cstheme="minorHAnsi"/>
+          <w:sz w:val="24"/>
+          <w:szCs w:val="32"/>
+        </w:rPr>
+        <w:t>booking.charges</w:t>
+      </w:r>
+      <w:proofErr w:type="spellEnd"/>
+      <w:r>
+        <w:rPr>
+          <w:rFonts w:cstheme="minorHAnsi"/>
+          <w:sz w:val="24"/>
+          <w:szCs w:val="32"/>
+        </w:rPr>
+        <w:t xml:space="preserve"> contains an infected value:</w:t>
+      </w:r>
+    </w:p>
+    <w:p>
+      <w:pPr>
+        <w:rPr>
+          <w:rFonts w:cstheme="minorHAnsi"/>
+          <w:sz w:val="24"/>
+          <w:szCs w:val="32"/>
+        </w:rPr>
+      </w:pPr>
+      <w:r>
+        <w:rPr>
+          <w:noProof/>
+          <w:lang w:eastAsia="en-AU"/>
+        </w:rPr>
+        <w:drawing>
+          <wp:inline distT="0" distB="0" distL="0" distR="0" wp14:anchorId="606E5258" wp14:editId="04AE103C">
+            <wp:extent cx="5731510" cy="2708910"/>
+            <wp:effectExtent l="0" t="0" r="2540" b="0"/>
+            <wp:docPr id="4" name="Picture 4"/>
+            <wp:cNvGraphicFramePr>
+              <a:graphicFrameLocks xmlns:a="http://schemas.openxmlformats.org/drawingml/2006/main" noChangeAspect="1"/>
+            </wp:cNvGraphicFramePr>
+            <a:graphic xmlns:a="http://schemas.openxmlformats.org/drawingml/2006/main">
+              <a:graphicData uri="http://schemas.openxmlformats.org/drawingml/2006/picture">
+                <pic:pic xmlns:pic="http://schemas.openxmlformats.org/drawingml/2006/picture">
+                  <pic:nvPicPr>
+                    <pic:cNvPr id="1" name=""/>
+                    <pic:cNvPicPr/>
+                  </pic:nvPicPr>
+                  <pic:blipFill>
+                    <a:blip r:embed="rId7"/>
+                    <a:stretch>
+                      <a:fillRect/>
+                    </a:stretch>
+                  </pic:blipFill>
+                  <pic:spPr>
+                    <a:xfrm>
+                      <a:off x="0" y="0"/>
+                      <a:ext cx="5731510" cy="2708910"/>
+                    </a:xfrm>
+                    <a:prstGeom prst="rect">
+                      <a:avLst/>
+                    </a:prstGeom>
+                  </pic:spPr>
+                </pic:pic>
+              </a:graphicData>
+            </a:graphic>
+          </wp:inline>
+        </w:drawing>
+      </w:r>
+    </w:p>
+    <w:p>
+      <w:pPr>
+        <w:rPr>
+          <w:rFonts w:cstheme="minorHAnsi"/>
+          <w:sz w:val="24"/>
+          <w:szCs w:val="32"/>
+        </w:rPr>
+      </w:pPr>
     </w:p>
     <w:p>
       <w:pPr>

</xml_diff>

<commit_message>
Added test for ServiceCharge constructor
</commit_message>
<xml_diff>
--- a/Bug Log.docx
+++ b/Bug Log.docx
@@ -786,6 +786,196 @@
           <w:szCs w:val="32"/>
         </w:rPr>
       </w:pPr>
+    </w:p>
+    <w:p>
+      <w:pPr>
+        <w:rPr>
+          <w:rFonts w:cstheme="minorHAnsi"/>
+          <w:sz w:val="24"/>
+          <w:szCs w:val="32"/>
+        </w:rPr>
+      </w:pPr>
+    </w:p>
+    <w:p>
+      <w:pPr>
+        <w:rPr>
+          <w:rFonts w:cstheme="minorHAnsi"/>
+          <w:sz w:val="24"/>
+          <w:szCs w:val="32"/>
+        </w:rPr>
+      </w:pPr>
+    </w:p>
+    <w:p>
+      <w:pPr>
+        <w:rPr>
+          <w:rFonts w:cstheme="minorHAnsi"/>
+          <w:sz w:val="24"/>
+          <w:szCs w:val="32"/>
+        </w:rPr>
+      </w:pPr>
+    </w:p>
+    <w:p>
+      <w:pPr>
+        <w:rPr>
+          <w:rFonts w:cstheme="minorHAnsi"/>
+          <w:sz w:val="24"/>
+          <w:szCs w:val="32"/>
+        </w:rPr>
+      </w:pPr>
+    </w:p>
+    <w:p>
+      <w:pPr>
+        <w:rPr>
+          <w:rFonts w:cstheme="minorHAnsi"/>
+          <w:sz w:val="24"/>
+          <w:szCs w:val="32"/>
+        </w:rPr>
+      </w:pPr>
+    </w:p>
+    <w:p>
+      <w:pPr>
+        <w:rPr>
+          <w:rFonts w:cstheme="minorHAnsi"/>
+          <w:sz w:val="24"/>
+          <w:szCs w:val="32"/>
+        </w:rPr>
+      </w:pPr>
+    </w:p>
+    <w:p>
+      <w:pPr>
+        <w:rPr>
+          <w:rFonts w:cstheme="minorHAnsi"/>
+          <w:sz w:val="24"/>
+          <w:szCs w:val="32"/>
+        </w:rPr>
+      </w:pPr>
+      <w:r>
+        <w:rPr>
+          <w:rFonts w:cstheme="minorHAnsi"/>
+          <w:sz w:val="24"/>
+          <w:szCs w:val="32"/>
+        </w:rPr>
+        <w:lastRenderedPageBreak/>
+        <w:t xml:space="preserve">Hypothesis 2: The bug occurs in the constructor of the </w:t>
+      </w:r>
+      <w:proofErr w:type="spellStart"/>
+      <w:r>
+        <w:rPr>
+          <w:rFonts w:cstheme="minorHAnsi"/>
+          <w:sz w:val="24"/>
+          <w:szCs w:val="32"/>
+        </w:rPr>
+        <w:t>ServiceCharge</w:t>
+      </w:r>
+      <w:proofErr w:type="spellEnd"/>
+      <w:r>
+        <w:rPr>
+          <w:rFonts w:cstheme="minorHAnsi"/>
+          <w:sz w:val="24"/>
+          <w:szCs w:val="32"/>
+        </w:rPr>
+        <w:t xml:space="preserve"> class</w:t>
+      </w:r>
+    </w:p>
+    <w:p>
+      <w:pPr>
+        <w:rPr>
+          <w:rFonts w:cstheme="minorHAnsi"/>
+          <w:sz w:val="24"/>
+          <w:szCs w:val="32"/>
+        </w:rPr>
+      </w:pPr>
+      <w:r>
+        <w:rPr>
+          <w:rFonts w:cstheme="minorHAnsi"/>
+          <w:sz w:val="24"/>
+          <w:szCs w:val="32"/>
+        </w:rPr>
+        <w:t xml:space="preserve">Since the infected value is the cost field of a </w:t>
+      </w:r>
+      <w:proofErr w:type="spellStart"/>
+      <w:r>
+        <w:rPr>
+          <w:rFonts w:cstheme="minorHAnsi"/>
+          <w:sz w:val="24"/>
+          <w:szCs w:val="32"/>
+        </w:rPr>
+        <w:t>ServiceCharge</w:t>
+      </w:r>
+      <w:proofErr w:type="spellEnd"/>
+      <w:r>
+        <w:rPr>
+          <w:rFonts w:cstheme="minorHAnsi"/>
+          <w:sz w:val="24"/>
+          <w:szCs w:val="32"/>
+        </w:rPr>
+        <w:t xml:space="preserve"> object, the first dependence is the </w:t>
+      </w:r>
+      <w:proofErr w:type="spellStart"/>
+      <w:proofErr w:type="gramStart"/>
+      <w:r>
+        <w:rPr>
+          <w:rFonts w:cstheme="minorHAnsi"/>
+          <w:sz w:val="24"/>
+          <w:szCs w:val="32"/>
+        </w:rPr>
+        <w:t>ServiceCharge</w:t>
+      </w:r>
+      <w:proofErr w:type="spellEnd"/>
+      <w:r>
+        <w:rPr>
+          <w:rFonts w:cstheme="minorHAnsi"/>
+          <w:sz w:val="24"/>
+          <w:szCs w:val="32"/>
+        </w:rPr>
+        <w:t>(</w:t>
+      </w:r>
+      <w:proofErr w:type="gramEnd"/>
+      <w:r>
+        <w:rPr>
+          <w:rFonts w:cstheme="minorHAnsi"/>
+          <w:sz w:val="24"/>
+          <w:szCs w:val="32"/>
+        </w:rPr>
+        <w:t>) constructor which sets that value.</w:t>
+      </w:r>
+    </w:p>
+    <w:p>
+      <w:pPr>
+        <w:rPr>
+          <w:rFonts w:cstheme="minorHAnsi"/>
+          <w:sz w:val="24"/>
+          <w:szCs w:val="32"/>
+        </w:rPr>
+      </w:pPr>
+      <w:r>
+        <w:rPr>
+          <w:rFonts w:cstheme="minorHAnsi"/>
+          <w:sz w:val="24"/>
+          <w:szCs w:val="32"/>
+        </w:rPr>
+        <w:t xml:space="preserve">Test method: </w:t>
+      </w:r>
+      <w:proofErr w:type="spellStart"/>
+      <w:proofErr w:type="gramStart"/>
+      <w:r>
+        <w:rPr>
+          <w:rFonts w:cstheme="minorHAnsi"/>
+          <w:sz w:val="24"/>
+          <w:szCs w:val="32"/>
+        </w:rPr>
+        <w:t>testServiceCharge</w:t>
+      </w:r>
+      <w:proofErr w:type="spellEnd"/>
+      <w:r>
+        <w:rPr>
+          <w:rFonts w:cstheme="minorHAnsi"/>
+          <w:sz w:val="24"/>
+          <w:szCs w:val="32"/>
+        </w:rPr>
+        <w:t>()</w:t>
+      </w:r>
+      <w:proofErr w:type="gramEnd"/>
     </w:p>
     <w:p>
       <w:pPr>

</xml_diff>

<commit_message>
Added test for Booking.addServiceCharge()
</commit_message>
<xml_diff>
--- a/Bug Log.docx
+++ b/Bug Log.docx
@@ -84,25 +84,91 @@
           <w:sz w:val="24"/>
           <w:szCs w:val="32"/>
         </w:rPr>
-        <w:t>Since the bug occurs when checking out, after the user has entered the room ID, the bug should be able to be replicated by calling the roomIdEntered() method of the checkoutCTL class.</w:t>
-      </w:r>
-    </w:p>
-    <w:p>
-      <w:pPr>
-        <w:rPr>
-          <w:rFonts w:cstheme="minorHAnsi"/>
-          <w:sz w:val="24"/>
-          <w:szCs w:val="32"/>
-        </w:rPr>
-      </w:pPr>
-      <w:r>
-        <w:rPr>
-          <w:rFonts w:cstheme="minorHAnsi"/>
-          <w:sz w:val="24"/>
-          <w:szCs w:val="32"/>
-        </w:rPr>
-        <w:t>Test method: testRoomIdEntered()</w:t>
-      </w:r>
+        <w:t xml:space="preserve">Since the bug occurs when checking out, after the user has entered the room ID, the bug should be able to be replicated by calling the </w:t>
+      </w:r>
+      <w:proofErr w:type="spellStart"/>
+      <w:proofErr w:type="gramStart"/>
+      <w:r>
+        <w:rPr>
+          <w:rFonts w:cstheme="minorHAnsi"/>
+          <w:sz w:val="24"/>
+          <w:szCs w:val="32"/>
+        </w:rPr>
+        <w:t>roomIdEntered</w:t>
+      </w:r>
+      <w:proofErr w:type="spellEnd"/>
+      <w:r>
+        <w:rPr>
+          <w:rFonts w:cstheme="minorHAnsi"/>
+          <w:sz w:val="24"/>
+          <w:szCs w:val="32"/>
+        </w:rPr>
+        <w:t>(</w:t>
+      </w:r>
+      <w:proofErr w:type="gramEnd"/>
+      <w:r>
+        <w:rPr>
+          <w:rFonts w:cstheme="minorHAnsi"/>
+          <w:sz w:val="24"/>
+          <w:szCs w:val="32"/>
+        </w:rPr>
+        <w:t xml:space="preserve">) method of the </w:t>
+      </w:r>
+      <w:proofErr w:type="spellStart"/>
+      <w:r>
+        <w:rPr>
+          <w:rFonts w:cstheme="minorHAnsi"/>
+          <w:sz w:val="24"/>
+          <w:szCs w:val="32"/>
+        </w:rPr>
+        <w:t>checkoutCTL</w:t>
+      </w:r>
+      <w:proofErr w:type="spellEnd"/>
+      <w:r>
+        <w:rPr>
+          <w:rFonts w:cstheme="minorHAnsi"/>
+          <w:sz w:val="24"/>
+          <w:szCs w:val="32"/>
+        </w:rPr>
+        <w:t xml:space="preserve"> class.</w:t>
+      </w:r>
+    </w:p>
+    <w:p>
+      <w:pPr>
+        <w:rPr>
+          <w:rFonts w:cstheme="minorHAnsi"/>
+          <w:sz w:val="24"/>
+          <w:szCs w:val="32"/>
+        </w:rPr>
+      </w:pPr>
+      <w:r>
+        <w:rPr>
+          <w:rFonts w:cstheme="minorHAnsi"/>
+          <w:sz w:val="24"/>
+          <w:szCs w:val="32"/>
+        </w:rPr>
+        <w:t xml:space="preserve">Test method: </w:t>
+      </w:r>
+      <w:proofErr w:type="spellStart"/>
+      <w:proofErr w:type="gramStart"/>
+      <w:r>
+        <w:rPr>
+          <w:rFonts w:cstheme="minorHAnsi"/>
+          <w:sz w:val="24"/>
+          <w:szCs w:val="32"/>
+        </w:rPr>
+        <w:t>testRoomIdEntered</w:t>
+      </w:r>
+      <w:proofErr w:type="spellEnd"/>
+      <w:r>
+        <w:rPr>
+          <w:rFonts w:cstheme="minorHAnsi"/>
+          <w:sz w:val="24"/>
+          <w:szCs w:val="32"/>
+        </w:rPr>
+        <w:t>()</w:t>
+      </w:r>
+      <w:proofErr w:type="gramEnd"/>
     </w:p>
     <w:p>
       <w:pPr>
@@ -220,13 +286,23 @@
         </w:rPr>
         <w:t xml:space="preserve">Output from debugger showing </w:t>
       </w:r>
-      <w:r>
-        <w:rPr>
-          <w:rFonts w:cstheme="minorHAnsi"/>
-          <w:sz w:val="24"/>
-          <w:szCs w:val="32"/>
-        </w:rPr>
-        <w:t>control.total is an infected</w:t>
+      <w:proofErr w:type="spellStart"/>
+      <w:r>
+        <w:rPr>
+          <w:rFonts w:cstheme="minorHAnsi"/>
+          <w:sz w:val="24"/>
+          <w:szCs w:val="32"/>
+        </w:rPr>
+        <w:t>control.total</w:t>
+      </w:r>
+      <w:proofErr w:type="spellEnd"/>
+      <w:r>
+        <w:rPr>
+          <w:rFonts w:cstheme="minorHAnsi"/>
+          <w:sz w:val="24"/>
+          <w:szCs w:val="32"/>
+        </w:rPr>
+        <w:t xml:space="preserve"> is an infected</w:t>
       </w:r>
       <w:r>
         <w:rPr>
@@ -327,24 +403,80 @@
           <w:sz w:val="28"/>
           <w:szCs w:val="28"/>
         </w:rPr>
-        <w:t xml:space="preserve"> The bug occurs before roomIdEntered() is called</w:t>
-      </w:r>
-    </w:p>
-    <w:p>
-      <w:pPr>
-        <w:rPr>
-          <w:rFonts w:cstheme="minorHAnsi"/>
-          <w:sz w:val="24"/>
-          <w:szCs w:val="32"/>
-        </w:rPr>
-      </w:pPr>
-      <w:r>
-        <w:rPr>
-          <w:rFonts w:cstheme="minorHAnsi"/>
-          <w:sz w:val="24"/>
-          <w:szCs w:val="32"/>
-        </w:rPr>
-        <w:t>Since the point of failure is in the roomIdEntered()</w:t>
+        <w:t xml:space="preserve"> The bug occurs before </w:t>
+      </w:r>
+      <w:proofErr w:type="spellStart"/>
+      <w:proofErr w:type="gramStart"/>
+      <w:r>
+        <w:rPr>
+          <w:rFonts w:asciiTheme="majorHAnsi" w:hAnsiTheme="majorHAnsi" w:cstheme="majorHAnsi"/>
+          <w:sz w:val="28"/>
+          <w:szCs w:val="28"/>
+        </w:rPr>
+        <w:t>roomIdEntered</w:t>
+      </w:r>
+      <w:proofErr w:type="spellEnd"/>
+      <w:r>
+        <w:rPr>
+          <w:rFonts w:asciiTheme="majorHAnsi" w:hAnsiTheme="majorHAnsi" w:cstheme="majorHAnsi"/>
+          <w:sz w:val="28"/>
+          <w:szCs w:val="28"/>
+        </w:rPr>
+        <w:t>(</w:t>
+      </w:r>
+      <w:proofErr w:type="gramEnd"/>
+      <w:r>
+        <w:rPr>
+          <w:rFonts w:asciiTheme="majorHAnsi" w:hAnsiTheme="majorHAnsi" w:cstheme="majorHAnsi"/>
+          <w:sz w:val="28"/>
+          <w:szCs w:val="28"/>
+        </w:rPr>
+        <w:t>) is called</w:t>
+      </w:r>
+    </w:p>
+    <w:p>
+      <w:pPr>
+        <w:rPr>
+          <w:rFonts w:cstheme="minorHAnsi"/>
+          <w:sz w:val="24"/>
+          <w:szCs w:val="32"/>
+        </w:rPr>
+      </w:pPr>
+      <w:r>
+        <w:rPr>
+          <w:rFonts w:cstheme="minorHAnsi"/>
+          <w:sz w:val="24"/>
+          <w:szCs w:val="32"/>
+        </w:rPr>
+        <w:t xml:space="preserve">Since the point of failure is in the </w:t>
+      </w:r>
+      <w:proofErr w:type="spellStart"/>
+      <w:proofErr w:type="gramStart"/>
+      <w:r>
+        <w:rPr>
+          <w:rFonts w:cstheme="minorHAnsi"/>
+          <w:sz w:val="24"/>
+          <w:szCs w:val="32"/>
+        </w:rPr>
+        <w:t>roomIdEntered</w:t>
+      </w:r>
+      <w:proofErr w:type="spellEnd"/>
+      <w:r>
+        <w:rPr>
+          <w:rFonts w:cstheme="minorHAnsi"/>
+          <w:sz w:val="24"/>
+          <w:szCs w:val="32"/>
+        </w:rPr>
+        <w:t>(</w:t>
+      </w:r>
+      <w:proofErr w:type="gramEnd"/>
+      <w:r>
+        <w:rPr>
+          <w:rFonts w:cstheme="minorHAnsi"/>
+          <w:sz w:val="24"/>
+          <w:szCs w:val="32"/>
+        </w:rPr>
+        <w:t>)</w:t>
       </w:r>
       <w:r>
         <w:rPr>
@@ -385,8 +517,28 @@
           <w:sz w:val="24"/>
           <w:szCs w:val="32"/>
         </w:rPr>
-        <w:t>Test method: testRoomIdEnteredPreconditions()</w:t>
-      </w:r>
+        <w:t xml:space="preserve">Test method: </w:t>
+      </w:r>
+      <w:proofErr w:type="spellStart"/>
+      <w:proofErr w:type="gramStart"/>
+      <w:r>
+        <w:rPr>
+          <w:rFonts w:cstheme="minorHAnsi"/>
+          <w:sz w:val="24"/>
+          <w:szCs w:val="32"/>
+        </w:rPr>
+        <w:t>testRoomIdEnteredPreconditions</w:t>
+      </w:r>
+      <w:proofErr w:type="spellEnd"/>
+      <w:r>
+        <w:rPr>
+          <w:rFonts w:cstheme="minorHAnsi"/>
+          <w:sz w:val="24"/>
+          <w:szCs w:val="32"/>
+        </w:rPr>
+        <w:t>()</w:t>
+      </w:r>
+      <w:proofErr w:type="gramEnd"/>
     </w:p>
     <w:p>
       <w:pPr>
@@ -418,7 +570,35 @@
           <w:sz w:val="24"/>
           <w:szCs w:val="32"/>
         </w:rPr>
-        <w:t>was found to be an infected value before roomIdEntered() was called</w:t>
+        <w:t xml:space="preserve">was found to be an infected value before </w:t>
+      </w:r>
+      <w:proofErr w:type="spellStart"/>
+      <w:proofErr w:type="gramStart"/>
+      <w:r>
+        <w:rPr>
+          <w:rFonts w:cstheme="minorHAnsi"/>
+          <w:sz w:val="24"/>
+          <w:szCs w:val="32"/>
+        </w:rPr>
+        <w:t>roomIdEntered</w:t>
+      </w:r>
+      <w:proofErr w:type="spellEnd"/>
+      <w:r>
+        <w:rPr>
+          <w:rFonts w:cstheme="minorHAnsi"/>
+          <w:sz w:val="24"/>
+          <w:szCs w:val="32"/>
+        </w:rPr>
+        <w:t>(</w:t>
+      </w:r>
+      <w:proofErr w:type="gramEnd"/>
+      <w:r>
+        <w:rPr>
+          <w:rFonts w:cstheme="minorHAnsi"/>
+          <w:sz w:val="24"/>
+          <w:szCs w:val="32"/>
+        </w:rPr>
+        <w:t>) was called</w:t>
       </w:r>
       <w:r>
         <w:rPr>
@@ -527,7 +707,25 @@
           <w:sz w:val="24"/>
           <w:szCs w:val="32"/>
         </w:rPr>
-        <w:t>Output from debugger showing that booking.charges contains an infected value:</w:t>
+        <w:t xml:space="preserve">Output from debugger showing that </w:t>
+      </w:r>
+      <w:proofErr w:type="spellStart"/>
+      <w:r>
+        <w:rPr>
+          <w:rFonts w:cstheme="minorHAnsi"/>
+          <w:sz w:val="24"/>
+          <w:szCs w:val="32"/>
+        </w:rPr>
+        <w:t>booking.charges</w:t>
+      </w:r>
+      <w:proofErr w:type="spellEnd"/>
+      <w:r>
+        <w:rPr>
+          <w:rFonts w:cstheme="minorHAnsi"/>
+          <w:sz w:val="24"/>
+          <w:szCs w:val="32"/>
+        </w:rPr>
+        <w:t xml:space="preserve"> contains an infected value:</w:t>
       </w:r>
     </w:p>
     <w:p>
@@ -658,58 +856,160 @@
           <w:szCs w:val="28"/>
         </w:rPr>
         <w:lastRenderedPageBreak/>
-        <w:t>Hypothesis 2: The bug occurs in the constructor of the ServiceCharge class</w:t>
-      </w:r>
-    </w:p>
-    <w:p>
-      <w:pPr>
-        <w:rPr>
-          <w:rFonts w:cstheme="minorHAnsi"/>
-          <w:sz w:val="24"/>
-          <w:szCs w:val="32"/>
-        </w:rPr>
-      </w:pPr>
-      <w:r>
-        <w:rPr>
-          <w:rFonts w:cstheme="minorHAnsi"/>
-          <w:sz w:val="24"/>
-          <w:szCs w:val="32"/>
-        </w:rPr>
-        <w:t>Since the infected value is the cost field of a ServiceCharge object, the first dependence is the ServiceCharge() constructor which sets that value.</w:t>
-      </w:r>
-    </w:p>
-    <w:p>
-      <w:pPr>
-        <w:rPr>
-          <w:rFonts w:cstheme="minorHAnsi"/>
-          <w:sz w:val="24"/>
-          <w:szCs w:val="32"/>
-        </w:rPr>
-      </w:pPr>
-      <w:r>
-        <w:rPr>
-          <w:rFonts w:cstheme="minorHAnsi"/>
-          <w:sz w:val="24"/>
-          <w:szCs w:val="32"/>
-        </w:rPr>
-        <w:t>Test method: testServiceCharge()</w:t>
-      </w:r>
-    </w:p>
-    <w:p>
-      <w:pPr>
-        <w:rPr>
-          <w:rFonts w:cstheme="minorHAnsi"/>
-          <w:sz w:val="24"/>
-          <w:szCs w:val="32"/>
-        </w:rPr>
-      </w:pPr>
-      <w:r>
-        <w:rPr>
-          <w:rFonts w:cstheme="minorHAnsi"/>
-          <w:sz w:val="24"/>
-          <w:szCs w:val="32"/>
-        </w:rPr>
-        <w:t>Results: The test succeeded, showing that the bug is not in the constructor of the ServiceCharge class, thus disproving the hypothesis.</w:t>
+        <w:t xml:space="preserve">Hypothesis 2: The bug occurs in the constructor of the </w:t>
+      </w:r>
+      <w:proofErr w:type="spellStart"/>
+      <w:r>
+        <w:rPr>
+          <w:rFonts w:asciiTheme="majorHAnsi" w:hAnsiTheme="majorHAnsi" w:cstheme="majorHAnsi"/>
+          <w:sz w:val="28"/>
+          <w:szCs w:val="28"/>
+        </w:rPr>
+        <w:t>ServiceCharge</w:t>
+      </w:r>
+      <w:proofErr w:type="spellEnd"/>
+      <w:r>
+        <w:rPr>
+          <w:rFonts w:asciiTheme="majorHAnsi" w:hAnsiTheme="majorHAnsi" w:cstheme="majorHAnsi"/>
+          <w:sz w:val="28"/>
+          <w:szCs w:val="28"/>
+        </w:rPr>
+        <w:t xml:space="preserve"> class</w:t>
+      </w:r>
+    </w:p>
+    <w:p>
+      <w:pPr>
+        <w:rPr>
+          <w:rFonts w:cstheme="minorHAnsi"/>
+          <w:sz w:val="24"/>
+          <w:szCs w:val="32"/>
+        </w:rPr>
+      </w:pPr>
+      <w:r>
+        <w:rPr>
+          <w:rFonts w:cstheme="minorHAnsi"/>
+          <w:sz w:val="24"/>
+          <w:szCs w:val="32"/>
+        </w:rPr>
+        <w:t xml:space="preserve">Since the infected value is the cost field of a </w:t>
+      </w:r>
+      <w:proofErr w:type="spellStart"/>
+      <w:r>
+        <w:rPr>
+          <w:rFonts w:cstheme="minorHAnsi"/>
+          <w:sz w:val="24"/>
+          <w:szCs w:val="32"/>
+        </w:rPr>
+        <w:t>ServiceCharge</w:t>
+      </w:r>
+      <w:proofErr w:type="spellEnd"/>
+      <w:r>
+        <w:rPr>
+          <w:rFonts w:cstheme="minorHAnsi"/>
+          <w:sz w:val="24"/>
+          <w:szCs w:val="32"/>
+        </w:rPr>
+        <w:t xml:space="preserve"> object, the first dependence is the </w:t>
+      </w:r>
+      <w:proofErr w:type="spellStart"/>
+      <w:proofErr w:type="gramStart"/>
+      <w:r>
+        <w:rPr>
+          <w:rFonts w:cstheme="minorHAnsi"/>
+          <w:sz w:val="24"/>
+          <w:szCs w:val="32"/>
+        </w:rPr>
+        <w:t>ServiceCharge</w:t>
+      </w:r>
+      <w:proofErr w:type="spellEnd"/>
+      <w:r>
+        <w:rPr>
+          <w:rFonts w:cstheme="minorHAnsi"/>
+          <w:sz w:val="24"/>
+          <w:szCs w:val="32"/>
+        </w:rPr>
+        <w:t>(</w:t>
+      </w:r>
+      <w:proofErr w:type="gramEnd"/>
+      <w:r>
+        <w:rPr>
+          <w:rFonts w:cstheme="minorHAnsi"/>
+          <w:sz w:val="24"/>
+          <w:szCs w:val="32"/>
+        </w:rPr>
+        <w:t>) constructor which sets that value.</w:t>
+      </w:r>
+    </w:p>
+    <w:p>
+      <w:pPr>
+        <w:rPr>
+          <w:rFonts w:cstheme="minorHAnsi"/>
+          <w:sz w:val="24"/>
+          <w:szCs w:val="32"/>
+        </w:rPr>
+      </w:pPr>
+      <w:r>
+        <w:rPr>
+          <w:rFonts w:cstheme="minorHAnsi"/>
+          <w:sz w:val="24"/>
+          <w:szCs w:val="32"/>
+        </w:rPr>
+        <w:t xml:space="preserve">Test method: </w:t>
+      </w:r>
+      <w:proofErr w:type="spellStart"/>
+      <w:proofErr w:type="gramStart"/>
+      <w:r>
+        <w:rPr>
+          <w:rFonts w:cstheme="minorHAnsi"/>
+          <w:sz w:val="24"/>
+          <w:szCs w:val="32"/>
+        </w:rPr>
+        <w:t>testServiceCharge</w:t>
+      </w:r>
+      <w:proofErr w:type="spellEnd"/>
+      <w:r>
+        <w:rPr>
+          <w:rFonts w:cstheme="minorHAnsi"/>
+          <w:sz w:val="24"/>
+          <w:szCs w:val="32"/>
+        </w:rPr>
+        <w:t>()</w:t>
+      </w:r>
+      <w:proofErr w:type="gramEnd"/>
+    </w:p>
+    <w:p>
+      <w:pPr>
+        <w:rPr>
+          <w:rFonts w:cstheme="minorHAnsi"/>
+          <w:sz w:val="24"/>
+          <w:szCs w:val="32"/>
+        </w:rPr>
+      </w:pPr>
+      <w:r>
+        <w:rPr>
+          <w:rFonts w:cstheme="minorHAnsi"/>
+          <w:sz w:val="24"/>
+          <w:szCs w:val="32"/>
+        </w:rPr>
+        <w:t xml:space="preserve">Results: The test succeeded, showing that the bug is not in the constructor of the </w:t>
+      </w:r>
+      <w:proofErr w:type="spellStart"/>
+      <w:r>
+        <w:rPr>
+          <w:rFonts w:cstheme="minorHAnsi"/>
+          <w:sz w:val="24"/>
+          <w:szCs w:val="32"/>
+        </w:rPr>
+        <w:t>ServiceCharge</w:t>
+      </w:r>
+      <w:proofErr w:type="spellEnd"/>
+      <w:r>
+        <w:rPr>
+          <w:rFonts w:cstheme="minorHAnsi"/>
+          <w:sz w:val="24"/>
+          <w:szCs w:val="32"/>
+        </w:rPr>
+        <w:t xml:space="preserve"> class, thus disproving the hypothesis.</w:t>
       </w:r>
     </w:p>
     <w:p>
@@ -881,6 +1181,133 @@
           <w:szCs w:val="32"/>
         </w:rPr>
       </w:pPr>
+    </w:p>
+    <w:p>
+      <w:pPr>
+        <w:rPr>
+          <w:rFonts w:cstheme="minorHAnsi"/>
+          <w:sz w:val="24"/>
+          <w:szCs w:val="32"/>
+        </w:rPr>
+      </w:pPr>
+    </w:p>
+    <w:p>
+      <w:pPr>
+        <w:rPr>
+          <w:rFonts w:cstheme="minorHAnsi"/>
+          <w:sz w:val="24"/>
+          <w:szCs w:val="32"/>
+        </w:rPr>
+      </w:pPr>
+      <w:r>
+        <w:rPr>
+          <w:rFonts w:cstheme="minorHAnsi"/>
+          <w:sz w:val="24"/>
+          <w:szCs w:val="32"/>
+        </w:rPr>
+        <w:lastRenderedPageBreak/>
+        <w:t xml:space="preserve">Hypothesis 3: The bug occurs in the </w:t>
+      </w:r>
+      <w:proofErr w:type="spellStart"/>
+      <w:proofErr w:type="gramStart"/>
+      <w:r>
+        <w:rPr>
+          <w:rFonts w:cstheme="minorHAnsi"/>
+          <w:sz w:val="24"/>
+          <w:szCs w:val="32"/>
+        </w:rPr>
+        <w:t>addServiceCharge</w:t>
+      </w:r>
+      <w:proofErr w:type="spellEnd"/>
+      <w:r>
+        <w:rPr>
+          <w:rFonts w:cstheme="minorHAnsi"/>
+          <w:sz w:val="24"/>
+          <w:szCs w:val="32"/>
+        </w:rPr>
+        <w:t>(</w:t>
+      </w:r>
+      <w:proofErr w:type="gramEnd"/>
+      <w:r>
+        <w:rPr>
+          <w:rFonts w:cstheme="minorHAnsi"/>
+          <w:sz w:val="24"/>
+          <w:szCs w:val="32"/>
+        </w:rPr>
+        <w:t>) method of the Booking class</w:t>
+      </w:r>
+    </w:p>
+    <w:p>
+      <w:pPr>
+        <w:rPr>
+          <w:rFonts w:cstheme="minorHAnsi"/>
+          <w:sz w:val="24"/>
+          <w:szCs w:val="32"/>
+        </w:rPr>
+      </w:pPr>
+      <w:r>
+        <w:rPr>
+          <w:rFonts w:cstheme="minorHAnsi"/>
+          <w:sz w:val="24"/>
+          <w:szCs w:val="32"/>
+        </w:rPr>
+        <w:t xml:space="preserve">This method, which creates the </w:t>
+      </w:r>
+      <w:proofErr w:type="spellStart"/>
+      <w:r>
+        <w:rPr>
+          <w:rFonts w:cstheme="minorHAnsi"/>
+          <w:sz w:val="24"/>
+          <w:szCs w:val="32"/>
+        </w:rPr>
+        <w:t>ServiceCharge</w:t>
+      </w:r>
+      <w:proofErr w:type="spellEnd"/>
+      <w:r>
+        <w:rPr>
+          <w:rFonts w:cstheme="minorHAnsi"/>
+          <w:sz w:val="24"/>
+          <w:szCs w:val="32"/>
+        </w:rPr>
+        <w:t xml:space="preserve"> using the constructor, is next in the chain of dependences.</w:t>
+      </w:r>
+    </w:p>
+    <w:p>
+      <w:pPr>
+        <w:rPr>
+          <w:rFonts w:cstheme="minorHAnsi"/>
+          <w:sz w:val="24"/>
+          <w:szCs w:val="32"/>
+        </w:rPr>
+      </w:pPr>
+      <w:r>
+        <w:rPr>
+          <w:rFonts w:cstheme="minorHAnsi"/>
+          <w:sz w:val="24"/>
+          <w:szCs w:val="32"/>
+        </w:rPr>
+        <w:t xml:space="preserve">Test method: </w:t>
+      </w:r>
+      <w:proofErr w:type="spellStart"/>
+      <w:proofErr w:type="gramStart"/>
+      <w:r>
+        <w:rPr>
+          <w:rFonts w:cstheme="minorHAnsi"/>
+          <w:sz w:val="24"/>
+          <w:szCs w:val="32"/>
+        </w:rPr>
+        <w:t>testAddServiceCharge</w:t>
+      </w:r>
+      <w:proofErr w:type="spellEnd"/>
+      <w:r>
+        <w:rPr>
+          <w:rFonts w:cstheme="minorHAnsi"/>
+          <w:sz w:val="24"/>
+          <w:szCs w:val="32"/>
+        </w:rPr>
+        <w:t>()</w:t>
+      </w:r>
+      <w:proofErr w:type="gramEnd"/>
     </w:p>
     <w:p>
       <w:pPr>

</xml_diff>

<commit_message>
Added test for hotel.findActiveBookingByRoomId()
</commit_message>
<xml_diff>
--- a/Bug Log.docx
+++ b/Bug Log.docx
@@ -75,99 +75,33 @@
           <w:sz w:val="24"/>
           <w:szCs w:val="32"/>
         </w:rPr>
-        <w:t xml:space="preserve"> </w:t>
-      </w:r>
-      <w:proofErr w:type="spellStart"/>
-      <w:proofErr w:type="gramStart"/>
-      <w:r>
-        <w:rPr>
-          <w:rFonts w:cstheme="minorHAnsi"/>
-          <w:sz w:val="24"/>
-          <w:szCs w:val="32"/>
-        </w:rPr>
-        <w:t>roomIdEntered</w:t>
-      </w:r>
-      <w:proofErr w:type="spellEnd"/>
-      <w:r>
-        <w:rPr>
-          <w:rFonts w:cstheme="minorHAnsi"/>
-          <w:sz w:val="24"/>
-          <w:szCs w:val="32"/>
-        </w:rPr>
-        <w:t>(</w:t>
-      </w:r>
-      <w:proofErr w:type="gramEnd"/>
-      <w:r>
-        <w:rPr>
-          <w:rFonts w:cstheme="minorHAnsi"/>
-          <w:sz w:val="24"/>
-          <w:szCs w:val="32"/>
-        </w:rPr>
-        <w:t xml:space="preserve">) method of the </w:t>
-      </w:r>
-      <w:proofErr w:type="spellStart"/>
-      <w:r>
-        <w:rPr>
-          <w:rFonts w:cstheme="minorHAnsi"/>
-          <w:sz w:val="24"/>
-          <w:szCs w:val="32"/>
-        </w:rPr>
-        <w:t>C</w:t>
-      </w:r>
-      <w:r>
-        <w:rPr>
-          <w:rFonts w:cstheme="minorHAnsi"/>
-          <w:sz w:val="24"/>
-          <w:szCs w:val="32"/>
-        </w:rPr>
-        <w:t>heckoutCTL</w:t>
-      </w:r>
-      <w:proofErr w:type="spellEnd"/>
-      <w:r>
-        <w:rPr>
-          <w:rFonts w:cstheme="minorHAnsi"/>
-          <w:sz w:val="24"/>
-          <w:szCs w:val="32"/>
-        </w:rPr>
-        <w:t xml:space="preserve"> class.</w:t>
-      </w:r>
-    </w:p>
-    <w:p>
-      <w:pPr>
-        <w:rPr>
-          <w:rFonts w:cstheme="minorHAnsi"/>
-          <w:sz w:val="24"/>
-          <w:szCs w:val="32"/>
-        </w:rPr>
-      </w:pPr>
-      <w:r>
-        <w:rPr>
-          <w:rFonts w:cstheme="minorHAnsi"/>
-          <w:sz w:val="24"/>
-          <w:szCs w:val="32"/>
-        </w:rPr>
-        <w:t xml:space="preserve">Test method: </w:t>
-      </w:r>
-      <w:proofErr w:type="spellStart"/>
-      <w:proofErr w:type="gramStart"/>
-      <w:r>
-        <w:rPr>
-          <w:rFonts w:cstheme="minorHAnsi"/>
-          <w:sz w:val="24"/>
-          <w:szCs w:val="32"/>
-        </w:rPr>
-        <w:t>testRoomIdEntered</w:t>
-      </w:r>
-      <w:proofErr w:type="spellEnd"/>
-      <w:r>
-        <w:rPr>
-          <w:rFonts w:cstheme="minorHAnsi"/>
-          <w:sz w:val="24"/>
-          <w:szCs w:val="32"/>
-        </w:rPr>
-        <w:t>()</w:t>
-      </w:r>
-      <w:proofErr w:type="gramEnd"/>
+        <w:t xml:space="preserve"> roomIdEntered() method of the C</w:t>
+      </w:r>
+      <w:r>
+        <w:rPr>
+          <w:rFonts w:cstheme="minorHAnsi"/>
+          <w:sz w:val="24"/>
+          <w:szCs w:val="32"/>
+        </w:rPr>
+        <w:t>heckoutCTL class.</w:t>
+      </w:r>
+    </w:p>
+    <w:p>
+      <w:pPr>
+        <w:rPr>
+          <w:rFonts w:cstheme="minorHAnsi"/>
+          <w:sz w:val="24"/>
+          <w:szCs w:val="32"/>
+        </w:rPr>
+      </w:pPr>
+      <w:r>
+        <w:rPr>
+          <w:rFonts w:cstheme="minorHAnsi"/>
+          <w:sz w:val="24"/>
+          <w:szCs w:val="32"/>
+        </w:rPr>
+        <w:t>Test method: testRoomIdEntered()</w:t>
+      </w:r>
     </w:p>
     <w:p>
       <w:pPr>
@@ -285,23 +219,13 @@
         </w:rPr>
         <w:t xml:space="preserve">Output from debugger showing </w:t>
       </w:r>
-      <w:proofErr w:type="spellStart"/>
-      <w:r>
-        <w:rPr>
-          <w:rFonts w:cstheme="minorHAnsi"/>
-          <w:sz w:val="24"/>
-          <w:szCs w:val="32"/>
-        </w:rPr>
-        <w:t>control.total</w:t>
-      </w:r>
-      <w:proofErr w:type="spellEnd"/>
-      <w:r>
-        <w:rPr>
-          <w:rFonts w:cstheme="minorHAnsi"/>
-          <w:sz w:val="24"/>
-          <w:szCs w:val="32"/>
-        </w:rPr>
-        <w:t xml:space="preserve"> is an infected</w:t>
+      <w:r>
+        <w:rPr>
+          <w:rFonts w:cstheme="minorHAnsi"/>
+          <w:sz w:val="24"/>
+          <w:szCs w:val="32"/>
+        </w:rPr>
+        <w:t>control.total is an infected</w:t>
       </w:r>
       <w:r>
         <w:rPr>
@@ -411,80 +335,24 @@
           <w:sz w:val="28"/>
           <w:szCs w:val="28"/>
         </w:rPr>
-        <w:t xml:space="preserve"> The bug occurs before </w:t>
-      </w:r>
-      <w:proofErr w:type="spellStart"/>
-      <w:proofErr w:type="gramStart"/>
-      <w:r>
-        <w:rPr>
-          <w:rFonts w:asciiTheme="majorHAnsi" w:hAnsiTheme="majorHAnsi" w:cstheme="majorHAnsi"/>
-          <w:sz w:val="28"/>
-          <w:szCs w:val="28"/>
-        </w:rPr>
-        <w:t>roomIdEntered</w:t>
-      </w:r>
-      <w:proofErr w:type="spellEnd"/>
-      <w:r>
-        <w:rPr>
-          <w:rFonts w:asciiTheme="majorHAnsi" w:hAnsiTheme="majorHAnsi" w:cstheme="majorHAnsi"/>
-          <w:sz w:val="28"/>
-          <w:szCs w:val="28"/>
-        </w:rPr>
-        <w:t>(</w:t>
-      </w:r>
-      <w:proofErr w:type="gramEnd"/>
-      <w:r>
-        <w:rPr>
-          <w:rFonts w:asciiTheme="majorHAnsi" w:hAnsiTheme="majorHAnsi" w:cstheme="majorHAnsi"/>
-          <w:sz w:val="28"/>
-          <w:szCs w:val="28"/>
-        </w:rPr>
-        <w:t>) is called</w:t>
-      </w:r>
-    </w:p>
-    <w:p>
-      <w:pPr>
-        <w:rPr>
-          <w:rFonts w:cstheme="minorHAnsi"/>
-          <w:sz w:val="24"/>
-          <w:szCs w:val="32"/>
-        </w:rPr>
-      </w:pPr>
-      <w:r>
-        <w:rPr>
-          <w:rFonts w:cstheme="minorHAnsi"/>
-          <w:sz w:val="24"/>
-          <w:szCs w:val="32"/>
-        </w:rPr>
-        <w:t xml:space="preserve">Since the point of failure is in the </w:t>
-      </w:r>
-      <w:proofErr w:type="spellStart"/>
-      <w:proofErr w:type="gramStart"/>
-      <w:r>
-        <w:rPr>
-          <w:rFonts w:cstheme="minorHAnsi"/>
-          <w:sz w:val="24"/>
-          <w:szCs w:val="32"/>
-        </w:rPr>
-        <w:t>roomIdEntered</w:t>
-      </w:r>
-      <w:proofErr w:type="spellEnd"/>
-      <w:r>
-        <w:rPr>
-          <w:rFonts w:cstheme="minorHAnsi"/>
-          <w:sz w:val="24"/>
-          <w:szCs w:val="32"/>
-        </w:rPr>
-        <w:t>(</w:t>
-      </w:r>
-      <w:proofErr w:type="gramEnd"/>
-      <w:r>
-        <w:rPr>
-          <w:rFonts w:cstheme="minorHAnsi"/>
-          <w:sz w:val="24"/>
-          <w:szCs w:val="32"/>
-        </w:rPr>
-        <w:t>)</w:t>
+        <w:t xml:space="preserve"> The bug occurs before roomIdEntered() is called</w:t>
+      </w:r>
+    </w:p>
+    <w:p>
+      <w:pPr>
+        <w:rPr>
+          <w:rFonts w:cstheme="minorHAnsi"/>
+          <w:sz w:val="24"/>
+          <w:szCs w:val="32"/>
+        </w:rPr>
+      </w:pPr>
+      <w:r>
+        <w:rPr>
+          <w:rFonts w:cstheme="minorHAnsi"/>
+          <w:sz w:val="24"/>
+          <w:szCs w:val="32"/>
+        </w:rPr>
+        <w:t>Since the point of failure is in the roomIdEntered()</w:t>
       </w:r>
       <w:r>
         <w:rPr>
@@ -525,28 +393,8 @@
           <w:sz w:val="24"/>
           <w:szCs w:val="32"/>
         </w:rPr>
-        <w:t xml:space="preserve">Test method: </w:t>
-      </w:r>
-      <w:proofErr w:type="spellStart"/>
-      <w:proofErr w:type="gramStart"/>
-      <w:r>
-        <w:rPr>
-          <w:rFonts w:cstheme="minorHAnsi"/>
-          <w:sz w:val="24"/>
-          <w:szCs w:val="32"/>
-        </w:rPr>
-        <w:t>testRoomIdEnteredPreconditions</w:t>
-      </w:r>
-      <w:proofErr w:type="spellEnd"/>
-      <w:r>
-        <w:rPr>
-          <w:rFonts w:cstheme="minorHAnsi"/>
-          <w:sz w:val="24"/>
-          <w:szCs w:val="32"/>
-        </w:rPr>
-        <w:t>()</w:t>
-      </w:r>
-      <w:proofErr w:type="gramEnd"/>
+        <w:t>Test method: testRoomIdEnteredPreconditions()</w:t>
+      </w:r>
     </w:p>
     <w:p>
       <w:pPr>
@@ -578,35 +426,7 @@
           <w:sz w:val="24"/>
           <w:szCs w:val="32"/>
         </w:rPr>
-        <w:t xml:space="preserve">was found to be an infected value before </w:t>
-      </w:r>
-      <w:proofErr w:type="spellStart"/>
-      <w:proofErr w:type="gramStart"/>
-      <w:r>
-        <w:rPr>
-          <w:rFonts w:cstheme="minorHAnsi"/>
-          <w:sz w:val="24"/>
-          <w:szCs w:val="32"/>
-        </w:rPr>
-        <w:t>roomIdEntered</w:t>
-      </w:r>
-      <w:proofErr w:type="spellEnd"/>
-      <w:r>
-        <w:rPr>
-          <w:rFonts w:cstheme="minorHAnsi"/>
-          <w:sz w:val="24"/>
-          <w:szCs w:val="32"/>
-        </w:rPr>
-        <w:t>(</w:t>
-      </w:r>
-      <w:proofErr w:type="gramEnd"/>
-      <w:r>
-        <w:rPr>
-          <w:rFonts w:cstheme="minorHAnsi"/>
-          <w:sz w:val="24"/>
-          <w:szCs w:val="32"/>
-        </w:rPr>
-        <w:t>) was called</w:t>
+        <w:t>was found to be an infected value before roomIdEntered() was called</w:t>
       </w:r>
       <w:r>
         <w:rPr>
@@ -715,25 +535,7 @@
           <w:sz w:val="24"/>
           <w:szCs w:val="32"/>
         </w:rPr>
-        <w:t xml:space="preserve">Output from debugger showing that </w:t>
-      </w:r>
-      <w:proofErr w:type="spellStart"/>
-      <w:r>
-        <w:rPr>
-          <w:rFonts w:cstheme="minorHAnsi"/>
-          <w:sz w:val="24"/>
-          <w:szCs w:val="32"/>
-        </w:rPr>
-        <w:t>booking.charges</w:t>
-      </w:r>
-      <w:proofErr w:type="spellEnd"/>
-      <w:r>
-        <w:rPr>
-          <w:rFonts w:cstheme="minorHAnsi"/>
-          <w:sz w:val="24"/>
-          <w:szCs w:val="32"/>
-        </w:rPr>
-        <w:t xml:space="preserve"> contains an infected value:</w:t>
+        <w:t>Output from debugger showing that booking.charges contains an infected value:</w:t>
       </w:r>
     </w:p>
     <w:p>
@@ -864,160 +666,58 @@
           <w:szCs w:val="28"/>
         </w:rPr>
         <w:lastRenderedPageBreak/>
-        <w:t xml:space="preserve">Hypothesis 2: The bug occurs in the constructor of the </w:t>
-      </w:r>
-      <w:proofErr w:type="spellStart"/>
-      <w:r>
-        <w:rPr>
-          <w:rFonts w:asciiTheme="majorHAnsi" w:hAnsiTheme="majorHAnsi" w:cstheme="majorHAnsi"/>
-          <w:sz w:val="28"/>
-          <w:szCs w:val="28"/>
-        </w:rPr>
-        <w:t>ServiceCharge</w:t>
-      </w:r>
-      <w:proofErr w:type="spellEnd"/>
-      <w:r>
-        <w:rPr>
-          <w:rFonts w:asciiTheme="majorHAnsi" w:hAnsiTheme="majorHAnsi" w:cstheme="majorHAnsi"/>
-          <w:sz w:val="28"/>
-          <w:szCs w:val="28"/>
-        </w:rPr>
-        <w:t xml:space="preserve"> class</w:t>
-      </w:r>
-    </w:p>
-    <w:p>
-      <w:pPr>
-        <w:rPr>
-          <w:rFonts w:cstheme="minorHAnsi"/>
-          <w:sz w:val="24"/>
-          <w:szCs w:val="32"/>
-        </w:rPr>
-      </w:pPr>
-      <w:r>
-        <w:rPr>
-          <w:rFonts w:cstheme="minorHAnsi"/>
-          <w:sz w:val="24"/>
-          <w:szCs w:val="32"/>
-        </w:rPr>
-        <w:t xml:space="preserve">Since the infected value is the cost field of a </w:t>
-      </w:r>
-      <w:proofErr w:type="spellStart"/>
-      <w:r>
-        <w:rPr>
-          <w:rFonts w:cstheme="minorHAnsi"/>
-          <w:sz w:val="24"/>
-          <w:szCs w:val="32"/>
-        </w:rPr>
-        <w:t>ServiceCharge</w:t>
-      </w:r>
-      <w:proofErr w:type="spellEnd"/>
-      <w:r>
-        <w:rPr>
-          <w:rFonts w:cstheme="minorHAnsi"/>
-          <w:sz w:val="24"/>
-          <w:szCs w:val="32"/>
-        </w:rPr>
-        <w:t xml:space="preserve"> object, the first dependence is the </w:t>
-      </w:r>
-      <w:proofErr w:type="spellStart"/>
-      <w:proofErr w:type="gramStart"/>
-      <w:r>
-        <w:rPr>
-          <w:rFonts w:cstheme="minorHAnsi"/>
-          <w:sz w:val="24"/>
-          <w:szCs w:val="32"/>
-        </w:rPr>
-        <w:t>ServiceCharge</w:t>
-      </w:r>
-      <w:proofErr w:type="spellEnd"/>
-      <w:r>
-        <w:rPr>
-          <w:rFonts w:cstheme="minorHAnsi"/>
-          <w:sz w:val="24"/>
-          <w:szCs w:val="32"/>
-        </w:rPr>
-        <w:t>(</w:t>
-      </w:r>
-      <w:proofErr w:type="gramEnd"/>
-      <w:r>
-        <w:rPr>
-          <w:rFonts w:cstheme="minorHAnsi"/>
-          <w:sz w:val="24"/>
-          <w:szCs w:val="32"/>
-        </w:rPr>
-        <w:t>) constructor which sets that value.</w:t>
-      </w:r>
-    </w:p>
-    <w:p>
-      <w:pPr>
-        <w:rPr>
-          <w:rFonts w:cstheme="minorHAnsi"/>
-          <w:sz w:val="24"/>
-          <w:szCs w:val="32"/>
-        </w:rPr>
-      </w:pPr>
-      <w:r>
-        <w:rPr>
-          <w:rFonts w:cstheme="minorHAnsi"/>
-          <w:sz w:val="24"/>
-          <w:szCs w:val="32"/>
-        </w:rPr>
-        <w:t xml:space="preserve">Test method: </w:t>
-      </w:r>
-      <w:proofErr w:type="spellStart"/>
-      <w:proofErr w:type="gramStart"/>
-      <w:r>
-        <w:rPr>
-          <w:rFonts w:cstheme="minorHAnsi"/>
-          <w:sz w:val="24"/>
-          <w:szCs w:val="32"/>
-        </w:rPr>
-        <w:t>testServiceCharge</w:t>
-      </w:r>
-      <w:proofErr w:type="spellEnd"/>
-      <w:r>
-        <w:rPr>
-          <w:rFonts w:cstheme="minorHAnsi"/>
-          <w:sz w:val="24"/>
-          <w:szCs w:val="32"/>
-        </w:rPr>
-        <w:t>()</w:t>
-      </w:r>
-      <w:proofErr w:type="gramEnd"/>
-    </w:p>
-    <w:p>
-      <w:pPr>
-        <w:rPr>
-          <w:rFonts w:cstheme="minorHAnsi"/>
-          <w:sz w:val="24"/>
-          <w:szCs w:val="32"/>
-        </w:rPr>
-      </w:pPr>
-      <w:r>
-        <w:rPr>
-          <w:rFonts w:cstheme="minorHAnsi"/>
-          <w:sz w:val="24"/>
-          <w:szCs w:val="32"/>
-        </w:rPr>
-        <w:t xml:space="preserve">Results: The test succeeded, showing that the bug is not in the constructor of the </w:t>
-      </w:r>
-      <w:proofErr w:type="spellStart"/>
-      <w:r>
-        <w:rPr>
-          <w:rFonts w:cstheme="minorHAnsi"/>
-          <w:sz w:val="24"/>
-          <w:szCs w:val="32"/>
-        </w:rPr>
-        <w:t>ServiceCharge</w:t>
-      </w:r>
-      <w:proofErr w:type="spellEnd"/>
-      <w:r>
-        <w:rPr>
-          <w:rFonts w:cstheme="minorHAnsi"/>
-          <w:sz w:val="24"/>
-          <w:szCs w:val="32"/>
-        </w:rPr>
-        <w:t xml:space="preserve"> class, thus disproving the hypothesis.</w:t>
+        <w:t>Hypothesis 2: The bug occurs in the constructor of the ServiceCharge class</w:t>
+      </w:r>
+    </w:p>
+    <w:p>
+      <w:pPr>
+        <w:rPr>
+          <w:rFonts w:cstheme="minorHAnsi"/>
+          <w:sz w:val="24"/>
+          <w:szCs w:val="32"/>
+        </w:rPr>
+      </w:pPr>
+      <w:r>
+        <w:rPr>
+          <w:rFonts w:cstheme="minorHAnsi"/>
+          <w:sz w:val="24"/>
+          <w:szCs w:val="32"/>
+        </w:rPr>
+        <w:t>Since the infected value is the cost field of a ServiceCharge object, the first dependence is the ServiceCharge() constructor which sets that value.</w:t>
+      </w:r>
+    </w:p>
+    <w:p>
+      <w:pPr>
+        <w:rPr>
+          <w:rFonts w:cstheme="minorHAnsi"/>
+          <w:sz w:val="24"/>
+          <w:szCs w:val="32"/>
+        </w:rPr>
+      </w:pPr>
+      <w:r>
+        <w:rPr>
+          <w:rFonts w:cstheme="minorHAnsi"/>
+          <w:sz w:val="24"/>
+          <w:szCs w:val="32"/>
+        </w:rPr>
+        <w:t>Test method: testServiceCharge()</w:t>
+      </w:r>
+    </w:p>
+    <w:p>
+      <w:pPr>
+        <w:rPr>
+          <w:rFonts w:cstheme="minorHAnsi"/>
+          <w:sz w:val="24"/>
+          <w:szCs w:val="32"/>
+        </w:rPr>
+      </w:pPr>
+      <w:r>
+        <w:rPr>
+          <w:rFonts w:cstheme="minorHAnsi"/>
+          <w:sz w:val="24"/>
+          <w:szCs w:val="32"/>
+        </w:rPr>
+        <w:t>Results: The test succeeded, showing that the bug is not in the constructor of the ServiceCharge class, thus disproving the hypothesis.</w:t>
       </w:r>
     </w:p>
     <w:p>
@@ -1214,152 +914,58 @@
           <w:szCs w:val="28"/>
         </w:rPr>
         <w:lastRenderedPageBreak/>
-        <w:t xml:space="preserve">Hypothesis 3: The bug occurs in the </w:t>
-      </w:r>
-      <w:proofErr w:type="spellStart"/>
-      <w:proofErr w:type="gramStart"/>
-      <w:r>
-        <w:rPr>
-          <w:rFonts w:asciiTheme="majorHAnsi" w:hAnsiTheme="majorHAnsi" w:cstheme="majorHAnsi"/>
-          <w:sz w:val="28"/>
-          <w:szCs w:val="28"/>
-        </w:rPr>
-        <w:t>addServiceCharge</w:t>
-      </w:r>
-      <w:proofErr w:type="spellEnd"/>
-      <w:r>
-        <w:rPr>
-          <w:rFonts w:asciiTheme="majorHAnsi" w:hAnsiTheme="majorHAnsi" w:cstheme="majorHAnsi"/>
-          <w:sz w:val="28"/>
-          <w:szCs w:val="28"/>
-        </w:rPr>
-        <w:t>(</w:t>
-      </w:r>
-      <w:proofErr w:type="gramEnd"/>
-      <w:r>
-        <w:rPr>
-          <w:rFonts w:asciiTheme="majorHAnsi" w:hAnsiTheme="majorHAnsi" w:cstheme="majorHAnsi"/>
-          <w:sz w:val="28"/>
-          <w:szCs w:val="28"/>
-        </w:rPr>
-        <w:t>) method of the Booking class</w:t>
-      </w:r>
-    </w:p>
-    <w:p>
-      <w:pPr>
-        <w:rPr>
-          <w:rFonts w:cstheme="minorHAnsi"/>
-          <w:sz w:val="24"/>
-          <w:szCs w:val="32"/>
-        </w:rPr>
-      </w:pPr>
-      <w:r>
-        <w:rPr>
-          <w:rFonts w:cstheme="minorHAnsi"/>
-          <w:sz w:val="24"/>
-          <w:szCs w:val="32"/>
-        </w:rPr>
-        <w:t xml:space="preserve">This method, which creates the </w:t>
-      </w:r>
-      <w:proofErr w:type="spellStart"/>
-      <w:r>
-        <w:rPr>
-          <w:rFonts w:cstheme="minorHAnsi"/>
-          <w:sz w:val="24"/>
-          <w:szCs w:val="32"/>
-        </w:rPr>
-        <w:t>ServiceCharge</w:t>
-      </w:r>
-      <w:proofErr w:type="spellEnd"/>
-      <w:r>
-        <w:rPr>
-          <w:rFonts w:cstheme="minorHAnsi"/>
-          <w:sz w:val="24"/>
-          <w:szCs w:val="32"/>
-        </w:rPr>
-        <w:t xml:space="preserve"> using the constructor, is next in the chain of dependences.</w:t>
-      </w:r>
-    </w:p>
-    <w:p>
-      <w:pPr>
-        <w:rPr>
-          <w:rFonts w:cstheme="minorHAnsi"/>
-          <w:sz w:val="24"/>
-          <w:szCs w:val="32"/>
-        </w:rPr>
-      </w:pPr>
-      <w:r>
-        <w:rPr>
-          <w:rFonts w:cstheme="minorHAnsi"/>
-          <w:sz w:val="24"/>
-          <w:szCs w:val="32"/>
-        </w:rPr>
-        <w:t xml:space="preserve">Test method: </w:t>
-      </w:r>
-      <w:proofErr w:type="spellStart"/>
-      <w:proofErr w:type="gramStart"/>
-      <w:r>
-        <w:rPr>
-          <w:rFonts w:cstheme="minorHAnsi"/>
-          <w:sz w:val="24"/>
-          <w:szCs w:val="32"/>
-        </w:rPr>
-        <w:t>testAddServiceCharge</w:t>
-      </w:r>
-      <w:proofErr w:type="spellEnd"/>
-      <w:r>
-        <w:rPr>
-          <w:rFonts w:cstheme="minorHAnsi"/>
-          <w:sz w:val="24"/>
-          <w:szCs w:val="32"/>
-        </w:rPr>
-        <w:t>()</w:t>
-      </w:r>
-      <w:proofErr w:type="gramEnd"/>
-    </w:p>
-    <w:p>
-      <w:pPr>
-        <w:rPr>
-          <w:rFonts w:cstheme="minorHAnsi"/>
-          <w:sz w:val="24"/>
-          <w:szCs w:val="32"/>
-        </w:rPr>
-      </w:pPr>
-      <w:r>
-        <w:rPr>
-          <w:rFonts w:cstheme="minorHAnsi"/>
-          <w:sz w:val="24"/>
-          <w:szCs w:val="32"/>
-        </w:rPr>
-        <w:t xml:space="preserve">Results: The value “cost”, which was provided directly in the test, became infected after calling </w:t>
-      </w:r>
-      <w:proofErr w:type="spellStart"/>
-      <w:proofErr w:type="gramStart"/>
-      <w:r>
-        <w:rPr>
-          <w:rFonts w:cstheme="minorHAnsi"/>
-          <w:sz w:val="24"/>
-          <w:szCs w:val="32"/>
-        </w:rPr>
-        <w:t>Booking.addServiceCharge</w:t>
-      </w:r>
-      <w:proofErr w:type="spellEnd"/>
-      <w:r>
-        <w:rPr>
-          <w:rFonts w:cstheme="minorHAnsi"/>
-          <w:sz w:val="24"/>
-          <w:szCs w:val="32"/>
-        </w:rPr>
-        <w:t>(</w:t>
-      </w:r>
-      <w:proofErr w:type="gramEnd"/>
-      <w:r>
-        <w:rPr>
-          <w:rFonts w:cstheme="minorHAnsi"/>
-          <w:sz w:val="24"/>
-          <w:szCs w:val="32"/>
-        </w:rPr>
-        <w:t>), thereby proving the hypothesis correct.</w:t>
+        <w:t>Hypothesis 3: The bug occurs in the addServiceCharge() method of the Booking class</w:t>
+      </w:r>
+    </w:p>
+    <w:p>
+      <w:pPr>
+        <w:rPr>
+          <w:rFonts w:cstheme="minorHAnsi"/>
+          <w:sz w:val="24"/>
+          <w:szCs w:val="32"/>
+        </w:rPr>
+      </w:pPr>
+      <w:r>
+        <w:rPr>
+          <w:rFonts w:cstheme="minorHAnsi"/>
+          <w:sz w:val="24"/>
+          <w:szCs w:val="32"/>
+        </w:rPr>
+        <w:t>This method, which creates the ServiceCharge using the constructor, is next in the chain of dependences.</w:t>
+      </w:r>
+    </w:p>
+    <w:p>
+      <w:pPr>
+        <w:rPr>
+          <w:rFonts w:cstheme="minorHAnsi"/>
+          <w:sz w:val="24"/>
+          <w:szCs w:val="32"/>
+        </w:rPr>
+      </w:pPr>
+      <w:r>
+        <w:rPr>
+          <w:rFonts w:cstheme="minorHAnsi"/>
+          <w:sz w:val="24"/>
+          <w:szCs w:val="32"/>
+        </w:rPr>
+        <w:t>Test method: testAddServiceCharge()</w:t>
+      </w:r>
+    </w:p>
+    <w:p>
+      <w:pPr>
+        <w:rPr>
+          <w:rFonts w:cstheme="minorHAnsi"/>
+          <w:sz w:val="24"/>
+          <w:szCs w:val="32"/>
+        </w:rPr>
+      </w:pPr>
+      <w:r>
+        <w:rPr>
+          <w:rFonts w:cstheme="minorHAnsi"/>
+          <w:sz w:val="24"/>
+          <w:szCs w:val="32"/>
+        </w:rPr>
+        <w:t>Results: The value “cost”, which was provided directly in the test, became infected after calling Booking.addServiceCharge(), thereby proving the hypothesis correct.</w:t>
       </w:r>
     </w:p>
     <w:p>
@@ -1452,35 +1058,7 @@
           <w:sz w:val="24"/>
           <w:szCs w:val="32"/>
         </w:rPr>
-        <w:t xml:space="preserve">Output from debugger showing that </w:t>
-      </w:r>
-      <w:proofErr w:type="spellStart"/>
-      <w:proofErr w:type="gramStart"/>
-      <w:r>
-        <w:rPr>
-          <w:rFonts w:cstheme="minorHAnsi"/>
-          <w:sz w:val="24"/>
-          <w:szCs w:val="32"/>
-        </w:rPr>
-        <w:t>booking.charges</w:t>
-      </w:r>
-      <w:proofErr w:type="spellEnd"/>
-      <w:r>
-        <w:rPr>
-          <w:rFonts w:cstheme="minorHAnsi"/>
-          <w:sz w:val="24"/>
-          <w:szCs w:val="32"/>
-        </w:rPr>
-        <w:t>[</w:t>
-      </w:r>
-      <w:proofErr w:type="gramEnd"/>
-      <w:r>
-        <w:rPr>
-          <w:rFonts w:cstheme="minorHAnsi"/>
-          <w:sz w:val="24"/>
-          <w:szCs w:val="32"/>
-        </w:rPr>
-        <w:t>1].cost is an infected value:</w:t>
+        <w:t>Output from debugger showing that booking.charges[1].cost is an infected value:</w:t>
       </w:r>
     </w:p>
     <w:p>
@@ -1592,116 +1170,24 @@
           <w:sz w:val="24"/>
           <w:szCs w:val="32"/>
         </w:rPr>
-        <w:t xml:space="preserve">There was a typo in the parameters for </w:t>
-      </w:r>
-      <w:proofErr w:type="spellStart"/>
-      <w:proofErr w:type="gramStart"/>
-      <w:r>
-        <w:rPr>
-          <w:rFonts w:cstheme="minorHAnsi"/>
-          <w:sz w:val="24"/>
-          <w:szCs w:val="32"/>
-        </w:rPr>
-        <w:t>Booking.addserviceCharge</w:t>
-      </w:r>
-      <w:proofErr w:type="spellEnd"/>
-      <w:r>
-        <w:rPr>
-          <w:rFonts w:cstheme="minorHAnsi"/>
-          <w:sz w:val="24"/>
-          <w:szCs w:val="32"/>
-        </w:rPr>
-        <w:t>(</w:t>
-      </w:r>
-      <w:proofErr w:type="gramEnd"/>
-      <w:r>
-        <w:rPr>
-          <w:rFonts w:cstheme="minorHAnsi"/>
-          <w:sz w:val="24"/>
-          <w:szCs w:val="32"/>
-        </w:rPr>
-        <w:t>): “</w:t>
-      </w:r>
-      <w:proofErr w:type="spellStart"/>
-      <w:r>
-        <w:rPr>
-          <w:rFonts w:cstheme="minorHAnsi"/>
-          <w:sz w:val="24"/>
-          <w:szCs w:val="32"/>
-        </w:rPr>
-        <w:t>cosst</w:t>
-      </w:r>
-      <w:proofErr w:type="spellEnd"/>
-      <w:r>
-        <w:rPr>
-          <w:rFonts w:cstheme="minorHAnsi"/>
-          <w:sz w:val="24"/>
-          <w:szCs w:val="32"/>
-        </w:rPr>
-        <w:t xml:space="preserve">” instead of “cost”. Additionally, the Booking class had a data field “cost”, which was never initialized (and thus always had the default value of 0.0) and was being injected as a field of the </w:t>
-      </w:r>
-      <w:proofErr w:type="spellStart"/>
-      <w:r>
-        <w:rPr>
-          <w:rFonts w:cstheme="minorHAnsi"/>
-          <w:sz w:val="24"/>
-          <w:szCs w:val="32"/>
-        </w:rPr>
-        <w:t>ServiceCharge’s</w:t>
-      </w:r>
-      <w:proofErr w:type="spellEnd"/>
-      <w:r>
-        <w:rPr>
-          <w:rFonts w:cstheme="minorHAnsi"/>
-          <w:sz w:val="24"/>
-          <w:szCs w:val="32"/>
-        </w:rPr>
-        <w:t xml:space="preserve"> constructor.</w:t>
-      </w:r>
-    </w:p>
-    <w:p>
-      <w:pPr>
-        <w:rPr>
-          <w:rFonts w:cstheme="minorHAnsi"/>
-          <w:sz w:val="24"/>
-          <w:szCs w:val="32"/>
-        </w:rPr>
-      </w:pPr>
-      <w:r>
-        <w:rPr>
-          <w:rFonts w:cstheme="minorHAnsi"/>
-          <w:sz w:val="24"/>
-          <w:szCs w:val="32"/>
-        </w:rPr>
-        <w:t xml:space="preserve">In order to fix this bug, I fixed the typo in </w:t>
-      </w:r>
-      <w:proofErr w:type="spellStart"/>
-      <w:proofErr w:type="gramStart"/>
-      <w:r>
-        <w:rPr>
-          <w:rFonts w:cstheme="minorHAnsi"/>
-          <w:sz w:val="24"/>
-          <w:szCs w:val="32"/>
-        </w:rPr>
-        <w:t>Booking.addServiceCharge</w:t>
-      </w:r>
-      <w:proofErr w:type="spellEnd"/>
-      <w:r>
-        <w:rPr>
-          <w:rFonts w:cstheme="minorHAnsi"/>
-          <w:sz w:val="24"/>
-          <w:szCs w:val="32"/>
-        </w:rPr>
-        <w:t>(</w:t>
-      </w:r>
-      <w:proofErr w:type="gramEnd"/>
-      <w:r>
-        <w:rPr>
-          <w:rFonts w:cstheme="minorHAnsi"/>
-          <w:sz w:val="24"/>
-          <w:szCs w:val="32"/>
-        </w:rPr>
-        <w:t>) and removed the data field “cost” from the Booking class.</w:t>
+        <w:t>There was a typo in the parameters for Booking.addserviceCharge(): “cosst” instead of “cost”. Additionally, the Booking class had a data field “cost”, which was never initialized (and thus always had the default value of 0.0) and was being injected as a field of the ServiceCharge’s constructor.</w:t>
+      </w:r>
+    </w:p>
+    <w:p>
+      <w:pPr>
+        <w:rPr>
+          <w:rFonts w:cstheme="minorHAnsi"/>
+          <w:sz w:val="24"/>
+          <w:szCs w:val="32"/>
+        </w:rPr>
+      </w:pPr>
+      <w:r>
+        <w:rPr>
+          <w:rFonts w:cstheme="minorHAnsi"/>
+          <w:sz w:val="24"/>
+          <w:szCs w:val="32"/>
+        </w:rPr>
+        <w:t>In order to fix this bug, I fixed the typo in Booking.addServiceCharge() and removed the data field “cost” from the Booking class.</w:t>
       </w:r>
     </w:p>
     <w:p>
@@ -2181,93 +1667,7 @@
           <w:sz w:val="24"/>
           <w:szCs w:val="32"/>
         </w:rPr>
-        <w:t xml:space="preserve">Since the bug occurs when </w:t>
-      </w:r>
-      <w:r>
-        <w:rPr>
-          <w:rFonts w:cstheme="minorHAnsi"/>
-          <w:sz w:val="24"/>
-          <w:szCs w:val="32"/>
-        </w:rPr>
-        <w:t>recording a service</w:t>
-      </w:r>
-      <w:r>
-        <w:rPr>
-          <w:rFonts w:cstheme="minorHAnsi"/>
-          <w:sz w:val="24"/>
-          <w:szCs w:val="32"/>
-        </w:rPr>
-        <w:t xml:space="preserve">, after the user has entered the room ID, the bug should be able to be </w:t>
-      </w:r>
-      <w:r>
-        <w:rPr>
-          <w:rFonts w:cstheme="minorHAnsi"/>
-          <w:sz w:val="24"/>
-          <w:szCs w:val="32"/>
-        </w:rPr>
-        <w:t xml:space="preserve">replicated by calling the </w:t>
-      </w:r>
-      <w:proofErr w:type="spellStart"/>
-      <w:proofErr w:type="gramStart"/>
-      <w:r>
-        <w:rPr>
-          <w:rFonts w:cstheme="minorHAnsi"/>
-          <w:sz w:val="24"/>
-          <w:szCs w:val="32"/>
-        </w:rPr>
-        <w:t>roomNumber</w:t>
-      </w:r>
-      <w:r>
-        <w:rPr>
-          <w:rFonts w:cstheme="minorHAnsi"/>
-          <w:sz w:val="24"/>
-          <w:szCs w:val="32"/>
-        </w:rPr>
-        <w:t>Entered</w:t>
-      </w:r>
-      <w:proofErr w:type="spellEnd"/>
-      <w:r>
-        <w:rPr>
-          <w:rFonts w:cstheme="minorHAnsi"/>
-          <w:sz w:val="24"/>
-          <w:szCs w:val="32"/>
-        </w:rPr>
-        <w:t>(</w:t>
-      </w:r>
-      <w:proofErr w:type="gramEnd"/>
-      <w:r>
-        <w:rPr>
-          <w:rFonts w:cstheme="minorHAnsi"/>
-          <w:sz w:val="24"/>
-          <w:szCs w:val="32"/>
-        </w:rPr>
-        <w:t xml:space="preserve">) method of the </w:t>
-      </w:r>
-      <w:proofErr w:type="spellStart"/>
-      <w:r>
-        <w:rPr>
-          <w:rFonts w:cstheme="minorHAnsi"/>
-          <w:sz w:val="24"/>
-          <w:szCs w:val="32"/>
-        </w:rPr>
-        <w:t>RecordService</w:t>
-      </w:r>
-      <w:r>
-        <w:rPr>
-          <w:rFonts w:cstheme="minorHAnsi"/>
-          <w:sz w:val="24"/>
-          <w:szCs w:val="32"/>
-        </w:rPr>
-        <w:t>CTL</w:t>
-      </w:r>
-      <w:proofErr w:type="spellEnd"/>
-      <w:r>
-        <w:rPr>
-          <w:rFonts w:cstheme="minorHAnsi"/>
-          <w:sz w:val="24"/>
-          <w:szCs w:val="32"/>
-        </w:rPr>
-        <w:t xml:space="preserve"> class.</w:t>
+        <w:t>Since the bug occurs when recording a service, after the user has entered the room ID, the bug should be able to be replicated by calling the roomNumberEntered() method of the RecordServiceCTL class.</w:t>
       </w:r>
     </w:p>
     <w:p>
@@ -2286,26 +1686,14 @@
         </w:rPr>
         <w:t xml:space="preserve">Test method: </w:t>
       </w:r>
-      <w:proofErr w:type="spellStart"/>
-      <w:proofErr w:type="gramStart"/>
-      <w:r>
-        <w:rPr>
-          <w:rFonts w:cstheme="minorHAnsi"/>
-          <w:sz w:val="24"/>
-          <w:szCs w:val="32"/>
-        </w:rPr>
-        <w:t>testRoomNumberEntered</w:t>
-      </w:r>
-      <w:proofErr w:type="spellEnd"/>
-      <w:r>
-        <w:rPr>
-          <w:rFonts w:cstheme="minorHAnsi"/>
-          <w:sz w:val="24"/>
-          <w:szCs w:val="32"/>
-        </w:rPr>
-        <w:t>()</w:t>
-      </w:r>
-      <w:proofErr w:type="gramEnd"/>
+      <w:r>
+        <w:rPr>
+          <w:rFonts w:cstheme="minorHAnsi"/>
+          <w:sz w:val="24"/>
+          <w:szCs w:val="32"/>
+        </w:rPr>
+        <w:t>testRoomNumberEntered()</w:t>
+      </w:r>
     </w:p>
     <w:p>
       <w:pPr>
@@ -2397,25 +1785,7 @@
           <w:sz w:val="24"/>
           <w:szCs w:val="32"/>
         </w:rPr>
-        <w:t xml:space="preserve">Output from debugger showing that </w:t>
-      </w:r>
-      <w:proofErr w:type="spellStart"/>
-      <w:r>
-        <w:rPr>
-          <w:rFonts w:cstheme="minorHAnsi"/>
-          <w:sz w:val="24"/>
-          <w:szCs w:val="32"/>
-        </w:rPr>
-        <w:t>control.booking</w:t>
-      </w:r>
-      <w:proofErr w:type="spellEnd"/>
-      <w:r>
-        <w:rPr>
-          <w:rFonts w:cstheme="minorHAnsi"/>
-          <w:sz w:val="24"/>
-          <w:szCs w:val="32"/>
-        </w:rPr>
-        <w:t xml:space="preserve"> is an infected value (should be null):</w:t>
+        <w:t>Output from debugger showing that control.booking is an infected value (should be null):</w:t>
       </w:r>
     </w:p>
     <w:p>
@@ -2530,6 +1900,90 @@
           <w:szCs w:val="32"/>
         </w:rPr>
       </w:pPr>
+      <w:r>
+        <w:rPr>
+          <w:rFonts w:cstheme="minorHAnsi"/>
+          <w:sz w:val="24"/>
+          <w:szCs w:val="32"/>
+        </w:rPr>
+        <w:lastRenderedPageBreak/>
+        <w:t>Hypothesis 1: The bug occurs before roomNumberEntered() is called</w:t>
+      </w:r>
+    </w:p>
+    <w:p>
+      <w:pPr>
+        <w:rPr>
+          <w:rFonts w:cstheme="minorHAnsi"/>
+          <w:sz w:val="24"/>
+          <w:szCs w:val="32"/>
+        </w:rPr>
+      </w:pPr>
+      <w:r>
+        <w:rPr>
+          <w:rFonts w:cstheme="minorHAnsi"/>
+          <w:sz w:val="24"/>
+          <w:szCs w:val="32"/>
+        </w:rPr>
+        <w:t>Since the p</w:t>
+      </w:r>
+      <w:r>
+        <w:rPr>
+          <w:rFonts w:cstheme="minorHAnsi"/>
+          <w:sz w:val="24"/>
+          <w:szCs w:val="32"/>
+        </w:rPr>
+        <w:t>oint of failure is in the roomNumber</w:t>
+      </w:r>
+      <w:r>
+        <w:rPr>
+          <w:rFonts w:cstheme="minorHAnsi"/>
+          <w:sz w:val="24"/>
+          <w:szCs w:val="32"/>
+        </w:rPr>
+        <w:t>Entered() method, the first test should demonstrate whether there is an infected value prior to calling this method.</w:t>
+      </w:r>
+    </w:p>
+    <w:p>
+      <w:pPr>
+        <w:rPr>
+          <w:rFonts w:cstheme="minorHAnsi"/>
+          <w:sz w:val="24"/>
+          <w:szCs w:val="32"/>
+        </w:rPr>
+      </w:pPr>
+      <w:r>
+        <w:rPr>
+          <w:rFonts w:cstheme="minorHAnsi"/>
+          <w:sz w:val="24"/>
+          <w:szCs w:val="32"/>
+        </w:rPr>
+        <w:t xml:space="preserve">Test method: </w:t>
+      </w:r>
+      <w:r>
+        <w:rPr>
+          <w:rFonts w:cstheme="minorHAnsi"/>
+          <w:sz w:val="24"/>
+          <w:szCs w:val="32"/>
+        </w:rPr>
+        <w:t>testFindActiveBookingByRoomId()</w:t>
+      </w:r>
+    </w:p>
+    <w:p>
+      <w:pPr>
+        <w:rPr>
+          <w:rFonts w:cstheme="minorHAnsi"/>
+          <w:sz w:val="24"/>
+          <w:szCs w:val="32"/>
+        </w:rPr>
+      </w:pPr>
+      <w:r>
+        <w:rPr>
+          <w:rFonts w:cstheme="minorHAnsi"/>
+          <w:sz w:val="24"/>
+          <w:szCs w:val="32"/>
+        </w:rPr>
+        <w:t xml:space="preserve">Results: </w:t>
+      </w:r>
       <w:bookmarkStart w:id="0" w:name="_GoBack"/>
       <w:bookmarkEnd w:id="0"/>
     </w:p>

</xml_diff>

<commit_message>
Added test for hotel.activeBookingsByRoomId
</commit_message>
<xml_diff>
--- a/Bug Log.docx
+++ b/Bug Log.docx
@@ -2515,16 +2515,16 @@
     <w:p>
       <w:pPr>
         <w:rPr>
-          <w:rFonts w:cstheme="minorHAnsi"/>
-          <w:sz w:val="24"/>
-          <w:szCs w:val="32"/>
-        </w:rPr>
-      </w:pPr>
-      <w:r>
-        <w:rPr>
-          <w:rFonts w:cstheme="minorHAnsi"/>
-          <w:sz w:val="24"/>
-          <w:szCs w:val="32"/>
+          <w:rFonts w:asciiTheme="majorHAnsi" w:hAnsiTheme="majorHAnsi" w:cstheme="majorHAnsi"/>
+          <w:sz w:val="28"/>
+          <w:szCs w:val="28"/>
+        </w:rPr>
+      </w:pPr>
+      <w:r>
+        <w:rPr>
+          <w:rFonts w:asciiTheme="majorHAnsi" w:hAnsiTheme="majorHAnsi" w:cstheme="majorHAnsi"/>
+          <w:sz w:val="28"/>
+          <w:szCs w:val="28"/>
         </w:rPr>
         <w:lastRenderedPageBreak/>
         <w:t xml:space="preserve">Hypothesis 1: The bug occurs before </w:t>
@@ -2533,27 +2533,27 @@
       <w:proofErr w:type="gramStart"/>
       <w:r>
         <w:rPr>
-          <w:rFonts w:cstheme="minorHAnsi"/>
-          <w:sz w:val="24"/>
-          <w:szCs w:val="32"/>
+          <w:rFonts w:asciiTheme="majorHAnsi" w:hAnsiTheme="majorHAnsi" w:cstheme="majorHAnsi"/>
+          <w:sz w:val="28"/>
+          <w:szCs w:val="28"/>
         </w:rPr>
         <w:t>roomNumberEntered</w:t>
       </w:r>
       <w:proofErr w:type="spellEnd"/>
       <w:r>
         <w:rPr>
-          <w:rFonts w:cstheme="minorHAnsi"/>
-          <w:sz w:val="24"/>
-          <w:szCs w:val="32"/>
+          <w:rFonts w:asciiTheme="majorHAnsi" w:hAnsiTheme="majorHAnsi" w:cstheme="majorHAnsi"/>
+          <w:sz w:val="28"/>
+          <w:szCs w:val="28"/>
         </w:rPr>
         <w:t>(</w:t>
       </w:r>
       <w:proofErr w:type="gramEnd"/>
       <w:r>
         <w:rPr>
-          <w:rFonts w:cstheme="minorHAnsi"/>
-          <w:sz w:val="24"/>
-          <w:szCs w:val="32"/>
+          <w:rFonts w:asciiTheme="majorHAnsi" w:hAnsiTheme="majorHAnsi" w:cstheme="majorHAnsi"/>
+          <w:sz w:val="28"/>
+          <w:szCs w:val="28"/>
         </w:rPr>
         <w:t>) is called</w:t>
       </w:r>
@@ -2898,16 +2898,111 @@
           <w:szCs w:val="32"/>
         </w:rPr>
       </w:pPr>
+    </w:p>
+    <w:p>
+      <w:pPr>
+        <w:rPr>
+          <w:rFonts w:asciiTheme="majorHAnsi" w:hAnsiTheme="majorHAnsi" w:cstheme="majorHAnsi"/>
+          <w:sz w:val="28"/>
+          <w:szCs w:val="28"/>
+        </w:rPr>
+      </w:pPr>
+      <w:r>
+        <w:rPr>
+          <w:rFonts w:asciiTheme="majorHAnsi" w:hAnsiTheme="majorHAnsi" w:cstheme="majorHAnsi"/>
+          <w:sz w:val="28"/>
+          <w:szCs w:val="28"/>
+        </w:rPr>
+        <w:t xml:space="preserve">Hypothesis 2: </w:t>
+      </w:r>
+      <w:r>
+        <w:rPr>
+          <w:rFonts w:asciiTheme="majorHAnsi" w:hAnsiTheme="majorHAnsi" w:cstheme="majorHAnsi"/>
+          <w:sz w:val="28"/>
+          <w:szCs w:val="28"/>
+        </w:rPr>
+        <w:t xml:space="preserve"> </w:t>
+      </w:r>
+      <w:r>
+        <w:rPr>
+          <w:rFonts w:asciiTheme="majorHAnsi" w:hAnsiTheme="majorHAnsi" w:cstheme="majorHAnsi"/>
+          <w:sz w:val="28"/>
+          <w:szCs w:val="28"/>
+        </w:rPr>
+        <w:t xml:space="preserve">The bug occurs before </w:t>
+      </w:r>
+      <w:proofErr w:type="spellStart"/>
+      <w:proofErr w:type="gramStart"/>
+      <w:r>
+        <w:rPr>
+          <w:rFonts w:asciiTheme="majorHAnsi" w:hAnsiTheme="majorHAnsi" w:cstheme="majorHAnsi"/>
+          <w:sz w:val="28"/>
+          <w:szCs w:val="28"/>
+        </w:rPr>
+        <w:t>findActiveBookingByRoomId</w:t>
+      </w:r>
+      <w:proofErr w:type="spellEnd"/>
+      <w:r>
+        <w:rPr>
+          <w:rFonts w:asciiTheme="majorHAnsi" w:hAnsiTheme="majorHAnsi" w:cstheme="majorHAnsi"/>
+          <w:sz w:val="28"/>
+          <w:szCs w:val="28"/>
+        </w:rPr>
+        <w:t>(</w:t>
+      </w:r>
+      <w:proofErr w:type="gramEnd"/>
+      <w:r>
+        <w:rPr>
+          <w:rFonts w:asciiTheme="majorHAnsi" w:hAnsiTheme="majorHAnsi" w:cstheme="majorHAnsi"/>
+          <w:sz w:val="28"/>
+          <w:szCs w:val="28"/>
+        </w:rPr>
+        <w:t>) is called</w:t>
+      </w:r>
+    </w:p>
+    <w:p>
+      <w:pPr>
+        <w:rPr>
+          <w:rFonts w:cstheme="minorHAnsi"/>
+          <w:sz w:val="24"/>
+          <w:szCs w:val="32"/>
+        </w:rPr>
+      </w:pPr>
+      <w:r>
+        <w:rPr>
+          <w:rFonts w:cstheme="minorHAnsi"/>
+          <w:sz w:val="24"/>
+          <w:szCs w:val="32"/>
+        </w:rPr>
+        <w:t>Since this method returns an infected value, we should check whether an infected value is present before it is called.</w:t>
+      </w:r>
+    </w:p>
+    <w:p>
+      <w:pPr>
+        <w:rPr>
+          <w:rFonts w:asciiTheme="majorHAnsi" w:hAnsiTheme="majorHAnsi" w:cstheme="majorHAnsi"/>
+          <w:sz w:val="28"/>
+          <w:szCs w:val="28"/>
+        </w:rPr>
+      </w:pPr>
+      <w:r>
+        <w:rPr>
+          <w:rFonts w:cstheme="minorHAnsi"/>
+          <w:sz w:val="24"/>
+          <w:szCs w:val="32"/>
+        </w:rPr>
+        <w:t xml:space="preserve">Test method: </w:t>
+      </w:r>
+      <w:r>
+        <w:rPr>
+          <w:rFonts w:cstheme="minorHAnsi"/>
+          <w:sz w:val="24"/>
+          <w:szCs w:val="32"/>
+        </w:rPr>
+        <w:t>testActiveBookingsByRoomId()</w:t>
+      </w:r>
       <w:bookmarkStart w:id="0" w:name="_GoBack"/>
       <w:bookmarkEnd w:id="0"/>
-      <w:r>
-        <w:rPr>
-          <w:rFonts w:cstheme="minorHAnsi"/>
-          <w:sz w:val="24"/>
-          <w:szCs w:val="32"/>
-        </w:rPr>
-        <w:t xml:space="preserve"> </w:t>
-      </w:r>
     </w:p>
     <w:sectPr>
       <w:pgSz w:w="11906" w:h="16838"/>

</xml_diff>

<commit_message>
Found and fixed Bug 2
</commit_message>
<xml_diff>
--- a/Bug Log.docx
+++ b/Bug Log.docx
@@ -75,99 +75,33 @@
           <w:sz w:val="24"/>
           <w:szCs w:val="32"/>
         </w:rPr>
-        <w:t xml:space="preserve"> </w:t>
-      </w:r>
-      <w:proofErr w:type="spellStart"/>
-      <w:proofErr w:type="gramStart"/>
-      <w:r>
-        <w:rPr>
-          <w:rFonts w:cstheme="minorHAnsi"/>
-          <w:sz w:val="24"/>
-          <w:szCs w:val="32"/>
-        </w:rPr>
-        <w:t>roomIdEntered</w:t>
-      </w:r>
-      <w:proofErr w:type="spellEnd"/>
-      <w:r>
-        <w:rPr>
-          <w:rFonts w:cstheme="minorHAnsi"/>
-          <w:sz w:val="24"/>
-          <w:szCs w:val="32"/>
-        </w:rPr>
-        <w:t>(</w:t>
-      </w:r>
-      <w:proofErr w:type="gramEnd"/>
-      <w:r>
-        <w:rPr>
-          <w:rFonts w:cstheme="minorHAnsi"/>
-          <w:sz w:val="24"/>
-          <w:szCs w:val="32"/>
-        </w:rPr>
-        <w:t xml:space="preserve">) method of the </w:t>
-      </w:r>
-      <w:proofErr w:type="spellStart"/>
-      <w:r>
-        <w:rPr>
-          <w:rFonts w:cstheme="minorHAnsi"/>
-          <w:sz w:val="24"/>
-          <w:szCs w:val="32"/>
-        </w:rPr>
-        <w:t>C</w:t>
-      </w:r>
-      <w:r>
-        <w:rPr>
-          <w:rFonts w:cstheme="minorHAnsi"/>
-          <w:sz w:val="24"/>
-          <w:szCs w:val="32"/>
-        </w:rPr>
-        <w:t>heckoutCTL</w:t>
-      </w:r>
-      <w:proofErr w:type="spellEnd"/>
-      <w:r>
-        <w:rPr>
-          <w:rFonts w:cstheme="minorHAnsi"/>
-          <w:sz w:val="24"/>
-          <w:szCs w:val="32"/>
-        </w:rPr>
-        <w:t xml:space="preserve"> class.</w:t>
-      </w:r>
-    </w:p>
-    <w:p>
-      <w:pPr>
-        <w:rPr>
-          <w:rFonts w:cstheme="minorHAnsi"/>
-          <w:sz w:val="24"/>
-          <w:szCs w:val="32"/>
-        </w:rPr>
-      </w:pPr>
-      <w:r>
-        <w:rPr>
-          <w:rFonts w:cstheme="minorHAnsi"/>
-          <w:sz w:val="24"/>
-          <w:szCs w:val="32"/>
-        </w:rPr>
-        <w:t xml:space="preserve">Test method: </w:t>
-      </w:r>
-      <w:proofErr w:type="spellStart"/>
-      <w:proofErr w:type="gramStart"/>
-      <w:r>
-        <w:rPr>
-          <w:rFonts w:cstheme="minorHAnsi"/>
-          <w:sz w:val="24"/>
-          <w:szCs w:val="32"/>
-        </w:rPr>
-        <w:t>testRoomIdEntered</w:t>
-      </w:r>
-      <w:proofErr w:type="spellEnd"/>
-      <w:r>
-        <w:rPr>
-          <w:rFonts w:cstheme="minorHAnsi"/>
-          <w:sz w:val="24"/>
-          <w:szCs w:val="32"/>
-        </w:rPr>
-        <w:t>()</w:t>
-      </w:r>
-      <w:proofErr w:type="gramEnd"/>
+        <w:t xml:space="preserve"> roomIdEntered() method of the C</w:t>
+      </w:r>
+      <w:r>
+        <w:rPr>
+          <w:rFonts w:cstheme="minorHAnsi"/>
+          <w:sz w:val="24"/>
+          <w:szCs w:val="32"/>
+        </w:rPr>
+        <w:t>heckoutCTL class.</w:t>
+      </w:r>
+    </w:p>
+    <w:p>
+      <w:pPr>
+        <w:rPr>
+          <w:rFonts w:cstheme="minorHAnsi"/>
+          <w:sz w:val="24"/>
+          <w:szCs w:val="32"/>
+        </w:rPr>
+      </w:pPr>
+      <w:r>
+        <w:rPr>
+          <w:rFonts w:cstheme="minorHAnsi"/>
+          <w:sz w:val="24"/>
+          <w:szCs w:val="32"/>
+        </w:rPr>
+        <w:t>Test method: testRoomIdEntered()</w:t>
+      </w:r>
     </w:p>
     <w:p>
       <w:pPr>
@@ -285,23 +219,13 @@
         </w:rPr>
         <w:t xml:space="preserve">Output from debugger showing </w:t>
       </w:r>
-      <w:proofErr w:type="spellStart"/>
-      <w:r>
-        <w:rPr>
-          <w:rFonts w:cstheme="minorHAnsi"/>
-          <w:sz w:val="24"/>
-          <w:szCs w:val="32"/>
-        </w:rPr>
-        <w:t>control.total</w:t>
-      </w:r>
-      <w:proofErr w:type="spellEnd"/>
-      <w:r>
-        <w:rPr>
-          <w:rFonts w:cstheme="minorHAnsi"/>
-          <w:sz w:val="24"/>
-          <w:szCs w:val="32"/>
-        </w:rPr>
-        <w:t xml:space="preserve"> is an infected</w:t>
+      <w:r>
+        <w:rPr>
+          <w:rFonts w:cstheme="minorHAnsi"/>
+          <w:sz w:val="24"/>
+          <w:szCs w:val="32"/>
+        </w:rPr>
+        <w:t>control.total is an infected</w:t>
       </w:r>
       <w:r>
         <w:rPr>
@@ -427,80 +351,24 @@
           <w:sz w:val="28"/>
           <w:szCs w:val="28"/>
         </w:rPr>
-        <w:t xml:space="preserve"> The bug occurs before </w:t>
-      </w:r>
-      <w:proofErr w:type="spellStart"/>
-      <w:proofErr w:type="gramStart"/>
-      <w:r>
-        <w:rPr>
-          <w:rFonts w:asciiTheme="majorHAnsi" w:hAnsiTheme="majorHAnsi" w:cstheme="majorHAnsi"/>
-          <w:sz w:val="28"/>
-          <w:szCs w:val="28"/>
-        </w:rPr>
-        <w:t>roomIdEntered</w:t>
-      </w:r>
-      <w:proofErr w:type="spellEnd"/>
-      <w:r>
-        <w:rPr>
-          <w:rFonts w:asciiTheme="majorHAnsi" w:hAnsiTheme="majorHAnsi" w:cstheme="majorHAnsi"/>
-          <w:sz w:val="28"/>
-          <w:szCs w:val="28"/>
-        </w:rPr>
-        <w:t>(</w:t>
-      </w:r>
-      <w:proofErr w:type="gramEnd"/>
-      <w:r>
-        <w:rPr>
-          <w:rFonts w:asciiTheme="majorHAnsi" w:hAnsiTheme="majorHAnsi" w:cstheme="majorHAnsi"/>
-          <w:sz w:val="28"/>
-          <w:szCs w:val="28"/>
-        </w:rPr>
-        <w:t>) is called</w:t>
-      </w:r>
-    </w:p>
-    <w:p>
-      <w:pPr>
-        <w:rPr>
-          <w:rFonts w:cstheme="minorHAnsi"/>
-          <w:sz w:val="24"/>
-          <w:szCs w:val="32"/>
-        </w:rPr>
-      </w:pPr>
-      <w:r>
-        <w:rPr>
-          <w:rFonts w:cstheme="minorHAnsi"/>
-          <w:sz w:val="24"/>
-          <w:szCs w:val="32"/>
-        </w:rPr>
-        <w:t xml:space="preserve">Since the point of failure is in the </w:t>
-      </w:r>
-      <w:proofErr w:type="spellStart"/>
-      <w:proofErr w:type="gramStart"/>
-      <w:r>
-        <w:rPr>
-          <w:rFonts w:cstheme="minorHAnsi"/>
-          <w:sz w:val="24"/>
-          <w:szCs w:val="32"/>
-        </w:rPr>
-        <w:t>roomIdEntered</w:t>
-      </w:r>
-      <w:proofErr w:type="spellEnd"/>
-      <w:r>
-        <w:rPr>
-          <w:rFonts w:cstheme="minorHAnsi"/>
-          <w:sz w:val="24"/>
-          <w:szCs w:val="32"/>
-        </w:rPr>
-        <w:t>(</w:t>
-      </w:r>
-      <w:proofErr w:type="gramEnd"/>
-      <w:r>
-        <w:rPr>
-          <w:rFonts w:cstheme="minorHAnsi"/>
-          <w:sz w:val="24"/>
-          <w:szCs w:val="32"/>
-        </w:rPr>
-        <w:t>)</w:t>
+        <w:t xml:space="preserve"> The bug occurs before roomIdEntered() is called</w:t>
+      </w:r>
+    </w:p>
+    <w:p>
+      <w:pPr>
+        <w:rPr>
+          <w:rFonts w:cstheme="minorHAnsi"/>
+          <w:sz w:val="24"/>
+          <w:szCs w:val="32"/>
+        </w:rPr>
+      </w:pPr>
+      <w:r>
+        <w:rPr>
+          <w:rFonts w:cstheme="minorHAnsi"/>
+          <w:sz w:val="24"/>
+          <w:szCs w:val="32"/>
+        </w:rPr>
+        <w:t>Since the point of failure is in the roomIdEntered()</w:t>
       </w:r>
       <w:r>
         <w:rPr>
@@ -541,28 +409,8 @@
           <w:sz w:val="24"/>
           <w:szCs w:val="32"/>
         </w:rPr>
-        <w:t xml:space="preserve">Test method: </w:t>
-      </w:r>
-      <w:proofErr w:type="spellStart"/>
-      <w:proofErr w:type="gramStart"/>
-      <w:r>
-        <w:rPr>
-          <w:rFonts w:cstheme="minorHAnsi"/>
-          <w:sz w:val="24"/>
-          <w:szCs w:val="32"/>
-        </w:rPr>
-        <w:t>testRoomIdEnteredPreconditions</w:t>
-      </w:r>
-      <w:proofErr w:type="spellEnd"/>
-      <w:r>
-        <w:rPr>
-          <w:rFonts w:cstheme="minorHAnsi"/>
-          <w:sz w:val="24"/>
-          <w:szCs w:val="32"/>
-        </w:rPr>
-        <w:t>()</w:t>
-      </w:r>
-      <w:proofErr w:type="gramEnd"/>
+        <w:t>Test method: testRoomIdEnteredPreconditions()</w:t>
+      </w:r>
     </w:p>
     <w:p>
       <w:pPr>
@@ -594,35 +442,7 @@
           <w:sz w:val="24"/>
           <w:szCs w:val="32"/>
         </w:rPr>
-        <w:t xml:space="preserve">was found to be an infected value before </w:t>
-      </w:r>
-      <w:proofErr w:type="spellStart"/>
-      <w:proofErr w:type="gramStart"/>
-      <w:r>
-        <w:rPr>
-          <w:rFonts w:cstheme="minorHAnsi"/>
-          <w:sz w:val="24"/>
-          <w:szCs w:val="32"/>
-        </w:rPr>
-        <w:t>roomIdEntered</w:t>
-      </w:r>
-      <w:proofErr w:type="spellEnd"/>
-      <w:r>
-        <w:rPr>
-          <w:rFonts w:cstheme="minorHAnsi"/>
-          <w:sz w:val="24"/>
-          <w:szCs w:val="32"/>
-        </w:rPr>
-        <w:t>(</w:t>
-      </w:r>
-      <w:proofErr w:type="gramEnd"/>
-      <w:r>
-        <w:rPr>
-          <w:rFonts w:cstheme="minorHAnsi"/>
-          <w:sz w:val="24"/>
-          <w:szCs w:val="32"/>
-        </w:rPr>
-        <w:t>) was called</w:t>
+        <w:t>was found to be an infected value before roomIdEntered() was called</w:t>
       </w:r>
       <w:r>
         <w:rPr>
@@ -731,25 +551,7 @@
           <w:sz w:val="24"/>
           <w:szCs w:val="32"/>
         </w:rPr>
-        <w:t xml:space="preserve">Output from debugger showing that </w:t>
-      </w:r>
-      <w:proofErr w:type="spellStart"/>
-      <w:r>
-        <w:rPr>
-          <w:rFonts w:cstheme="minorHAnsi"/>
-          <w:sz w:val="24"/>
-          <w:szCs w:val="32"/>
-        </w:rPr>
-        <w:t>booking.charges</w:t>
-      </w:r>
-      <w:proofErr w:type="spellEnd"/>
-      <w:r>
-        <w:rPr>
-          <w:rFonts w:cstheme="minorHAnsi"/>
-          <w:sz w:val="24"/>
-          <w:szCs w:val="32"/>
-        </w:rPr>
-        <w:t xml:space="preserve"> contains an infected value</w:t>
+        <w:t>Output from debugger showing that booking.charges contains an infected value</w:t>
       </w:r>
       <w:r>
         <w:rPr>
@@ -887,160 +689,58 @@
           <w:szCs w:val="28"/>
         </w:rPr>
         <w:lastRenderedPageBreak/>
-        <w:t xml:space="preserve">Hypothesis 2: The bug occurs in the constructor of the </w:t>
-      </w:r>
-      <w:proofErr w:type="spellStart"/>
-      <w:r>
-        <w:rPr>
-          <w:rFonts w:asciiTheme="majorHAnsi" w:hAnsiTheme="majorHAnsi" w:cstheme="majorHAnsi"/>
-          <w:sz w:val="28"/>
-          <w:szCs w:val="28"/>
-        </w:rPr>
-        <w:t>ServiceCharge</w:t>
-      </w:r>
-      <w:proofErr w:type="spellEnd"/>
-      <w:r>
-        <w:rPr>
-          <w:rFonts w:asciiTheme="majorHAnsi" w:hAnsiTheme="majorHAnsi" w:cstheme="majorHAnsi"/>
-          <w:sz w:val="28"/>
-          <w:szCs w:val="28"/>
-        </w:rPr>
-        <w:t xml:space="preserve"> class</w:t>
-      </w:r>
-    </w:p>
-    <w:p>
-      <w:pPr>
-        <w:rPr>
-          <w:rFonts w:cstheme="minorHAnsi"/>
-          <w:sz w:val="24"/>
-          <w:szCs w:val="32"/>
-        </w:rPr>
-      </w:pPr>
-      <w:r>
-        <w:rPr>
-          <w:rFonts w:cstheme="minorHAnsi"/>
-          <w:sz w:val="24"/>
-          <w:szCs w:val="32"/>
-        </w:rPr>
-        <w:t xml:space="preserve">Since the infected value is the cost field of a </w:t>
-      </w:r>
-      <w:proofErr w:type="spellStart"/>
-      <w:r>
-        <w:rPr>
-          <w:rFonts w:cstheme="minorHAnsi"/>
-          <w:sz w:val="24"/>
-          <w:szCs w:val="32"/>
-        </w:rPr>
-        <w:t>ServiceCharge</w:t>
-      </w:r>
-      <w:proofErr w:type="spellEnd"/>
-      <w:r>
-        <w:rPr>
-          <w:rFonts w:cstheme="minorHAnsi"/>
-          <w:sz w:val="24"/>
-          <w:szCs w:val="32"/>
-        </w:rPr>
-        <w:t xml:space="preserve"> object, the first dependence is the </w:t>
-      </w:r>
-      <w:proofErr w:type="spellStart"/>
-      <w:proofErr w:type="gramStart"/>
-      <w:r>
-        <w:rPr>
-          <w:rFonts w:cstheme="minorHAnsi"/>
-          <w:sz w:val="24"/>
-          <w:szCs w:val="32"/>
-        </w:rPr>
-        <w:t>ServiceCharge</w:t>
-      </w:r>
-      <w:proofErr w:type="spellEnd"/>
-      <w:r>
-        <w:rPr>
-          <w:rFonts w:cstheme="minorHAnsi"/>
-          <w:sz w:val="24"/>
-          <w:szCs w:val="32"/>
-        </w:rPr>
-        <w:t>(</w:t>
-      </w:r>
-      <w:proofErr w:type="gramEnd"/>
-      <w:r>
-        <w:rPr>
-          <w:rFonts w:cstheme="minorHAnsi"/>
-          <w:sz w:val="24"/>
-          <w:szCs w:val="32"/>
-        </w:rPr>
-        <w:t>) constructor which sets that value.</w:t>
-      </w:r>
-    </w:p>
-    <w:p>
-      <w:pPr>
-        <w:rPr>
-          <w:rFonts w:cstheme="minorHAnsi"/>
-          <w:sz w:val="24"/>
-          <w:szCs w:val="32"/>
-        </w:rPr>
-      </w:pPr>
-      <w:r>
-        <w:rPr>
-          <w:rFonts w:cstheme="minorHAnsi"/>
-          <w:sz w:val="24"/>
-          <w:szCs w:val="32"/>
-        </w:rPr>
-        <w:t xml:space="preserve">Test method: </w:t>
-      </w:r>
-      <w:proofErr w:type="spellStart"/>
-      <w:proofErr w:type="gramStart"/>
-      <w:r>
-        <w:rPr>
-          <w:rFonts w:cstheme="minorHAnsi"/>
-          <w:sz w:val="24"/>
-          <w:szCs w:val="32"/>
-        </w:rPr>
-        <w:t>testServiceCharge</w:t>
-      </w:r>
-      <w:proofErr w:type="spellEnd"/>
-      <w:r>
-        <w:rPr>
-          <w:rFonts w:cstheme="minorHAnsi"/>
-          <w:sz w:val="24"/>
-          <w:szCs w:val="32"/>
-        </w:rPr>
-        <w:t>()</w:t>
-      </w:r>
-      <w:proofErr w:type="gramEnd"/>
-    </w:p>
-    <w:p>
-      <w:pPr>
-        <w:rPr>
-          <w:rFonts w:cstheme="minorHAnsi"/>
-          <w:sz w:val="24"/>
-          <w:szCs w:val="32"/>
-        </w:rPr>
-      </w:pPr>
-      <w:r>
-        <w:rPr>
-          <w:rFonts w:cstheme="minorHAnsi"/>
-          <w:sz w:val="24"/>
-          <w:szCs w:val="32"/>
-        </w:rPr>
-        <w:t xml:space="preserve">Results: The test succeeded, showing that the bug is not in the constructor of the </w:t>
-      </w:r>
-      <w:proofErr w:type="spellStart"/>
-      <w:r>
-        <w:rPr>
-          <w:rFonts w:cstheme="minorHAnsi"/>
-          <w:sz w:val="24"/>
-          <w:szCs w:val="32"/>
-        </w:rPr>
-        <w:t>ServiceCharge</w:t>
-      </w:r>
-      <w:proofErr w:type="spellEnd"/>
-      <w:r>
-        <w:rPr>
-          <w:rFonts w:cstheme="minorHAnsi"/>
-          <w:sz w:val="24"/>
-          <w:szCs w:val="32"/>
-        </w:rPr>
-        <w:t xml:space="preserve"> class, thus disproving the hypothesis.</w:t>
+        <w:t>Hypothesis 2: The bug occurs in the constructor of the ServiceCharge class</w:t>
+      </w:r>
+    </w:p>
+    <w:p>
+      <w:pPr>
+        <w:rPr>
+          <w:rFonts w:cstheme="minorHAnsi"/>
+          <w:sz w:val="24"/>
+          <w:szCs w:val="32"/>
+        </w:rPr>
+      </w:pPr>
+      <w:r>
+        <w:rPr>
+          <w:rFonts w:cstheme="minorHAnsi"/>
+          <w:sz w:val="24"/>
+          <w:szCs w:val="32"/>
+        </w:rPr>
+        <w:t>Since the infected value is the cost field of a ServiceCharge object, the first dependence is the ServiceCharge() constructor which sets that value.</w:t>
+      </w:r>
+    </w:p>
+    <w:p>
+      <w:pPr>
+        <w:rPr>
+          <w:rFonts w:cstheme="minorHAnsi"/>
+          <w:sz w:val="24"/>
+          <w:szCs w:val="32"/>
+        </w:rPr>
+      </w:pPr>
+      <w:r>
+        <w:rPr>
+          <w:rFonts w:cstheme="minorHAnsi"/>
+          <w:sz w:val="24"/>
+          <w:szCs w:val="32"/>
+        </w:rPr>
+        <w:t>Test method: testServiceCharge()</w:t>
+      </w:r>
+    </w:p>
+    <w:p>
+      <w:pPr>
+        <w:rPr>
+          <w:rFonts w:cstheme="minorHAnsi"/>
+          <w:sz w:val="24"/>
+          <w:szCs w:val="32"/>
+        </w:rPr>
+      </w:pPr>
+      <w:r>
+        <w:rPr>
+          <w:rFonts w:cstheme="minorHAnsi"/>
+          <w:sz w:val="24"/>
+          <w:szCs w:val="32"/>
+        </w:rPr>
+        <w:t>Results: The test succeeded, showing that the bug is not in the constructor of the ServiceCharge class, thus disproving the hypothesis.</w:t>
       </w:r>
     </w:p>
     <w:p>
@@ -1237,152 +937,58 @@
           <w:szCs w:val="28"/>
         </w:rPr>
         <w:lastRenderedPageBreak/>
-        <w:t xml:space="preserve">Hypothesis 3: The bug occurs in the </w:t>
-      </w:r>
-      <w:proofErr w:type="spellStart"/>
-      <w:proofErr w:type="gramStart"/>
-      <w:r>
-        <w:rPr>
-          <w:rFonts w:asciiTheme="majorHAnsi" w:hAnsiTheme="majorHAnsi" w:cstheme="majorHAnsi"/>
-          <w:sz w:val="28"/>
-          <w:szCs w:val="28"/>
-        </w:rPr>
-        <w:t>addServiceCharge</w:t>
-      </w:r>
-      <w:proofErr w:type="spellEnd"/>
-      <w:r>
-        <w:rPr>
-          <w:rFonts w:asciiTheme="majorHAnsi" w:hAnsiTheme="majorHAnsi" w:cstheme="majorHAnsi"/>
-          <w:sz w:val="28"/>
-          <w:szCs w:val="28"/>
-        </w:rPr>
-        <w:t>(</w:t>
-      </w:r>
-      <w:proofErr w:type="gramEnd"/>
-      <w:r>
-        <w:rPr>
-          <w:rFonts w:asciiTheme="majorHAnsi" w:hAnsiTheme="majorHAnsi" w:cstheme="majorHAnsi"/>
-          <w:sz w:val="28"/>
-          <w:szCs w:val="28"/>
-        </w:rPr>
-        <w:t>) method of the Booking class</w:t>
-      </w:r>
-    </w:p>
-    <w:p>
-      <w:pPr>
-        <w:rPr>
-          <w:rFonts w:cstheme="minorHAnsi"/>
-          <w:sz w:val="24"/>
-          <w:szCs w:val="32"/>
-        </w:rPr>
-      </w:pPr>
-      <w:r>
-        <w:rPr>
-          <w:rFonts w:cstheme="minorHAnsi"/>
-          <w:sz w:val="24"/>
-          <w:szCs w:val="32"/>
-        </w:rPr>
-        <w:t xml:space="preserve">This method, which creates the </w:t>
-      </w:r>
-      <w:proofErr w:type="spellStart"/>
-      <w:r>
-        <w:rPr>
-          <w:rFonts w:cstheme="minorHAnsi"/>
-          <w:sz w:val="24"/>
-          <w:szCs w:val="32"/>
-        </w:rPr>
-        <w:t>ServiceCharge</w:t>
-      </w:r>
-      <w:proofErr w:type="spellEnd"/>
-      <w:r>
-        <w:rPr>
-          <w:rFonts w:cstheme="minorHAnsi"/>
-          <w:sz w:val="24"/>
-          <w:szCs w:val="32"/>
-        </w:rPr>
-        <w:t xml:space="preserve"> using the constructor, is next in the chain of dependences.</w:t>
-      </w:r>
-    </w:p>
-    <w:p>
-      <w:pPr>
-        <w:rPr>
-          <w:rFonts w:cstheme="minorHAnsi"/>
-          <w:sz w:val="24"/>
-          <w:szCs w:val="32"/>
-        </w:rPr>
-      </w:pPr>
-      <w:r>
-        <w:rPr>
-          <w:rFonts w:cstheme="minorHAnsi"/>
-          <w:sz w:val="24"/>
-          <w:szCs w:val="32"/>
-        </w:rPr>
-        <w:t xml:space="preserve">Test method: </w:t>
-      </w:r>
-      <w:proofErr w:type="spellStart"/>
-      <w:proofErr w:type="gramStart"/>
-      <w:r>
-        <w:rPr>
-          <w:rFonts w:cstheme="minorHAnsi"/>
-          <w:sz w:val="24"/>
-          <w:szCs w:val="32"/>
-        </w:rPr>
-        <w:t>testAddServiceCharge</w:t>
-      </w:r>
-      <w:proofErr w:type="spellEnd"/>
-      <w:r>
-        <w:rPr>
-          <w:rFonts w:cstheme="minorHAnsi"/>
-          <w:sz w:val="24"/>
-          <w:szCs w:val="32"/>
-        </w:rPr>
-        <w:t>()</w:t>
-      </w:r>
-      <w:proofErr w:type="gramEnd"/>
-    </w:p>
-    <w:p>
-      <w:pPr>
-        <w:rPr>
-          <w:rFonts w:cstheme="minorHAnsi"/>
-          <w:sz w:val="24"/>
-          <w:szCs w:val="32"/>
-        </w:rPr>
-      </w:pPr>
-      <w:r>
-        <w:rPr>
-          <w:rFonts w:cstheme="minorHAnsi"/>
-          <w:sz w:val="24"/>
-          <w:szCs w:val="32"/>
-        </w:rPr>
-        <w:t xml:space="preserve">Results: The value “cost”, which was provided directly in the test, became infected after calling </w:t>
-      </w:r>
-      <w:proofErr w:type="spellStart"/>
-      <w:proofErr w:type="gramStart"/>
-      <w:r>
-        <w:rPr>
-          <w:rFonts w:cstheme="minorHAnsi"/>
-          <w:sz w:val="24"/>
-          <w:szCs w:val="32"/>
-        </w:rPr>
-        <w:t>Booking.addServiceCharge</w:t>
-      </w:r>
-      <w:proofErr w:type="spellEnd"/>
-      <w:r>
-        <w:rPr>
-          <w:rFonts w:cstheme="minorHAnsi"/>
-          <w:sz w:val="24"/>
-          <w:szCs w:val="32"/>
-        </w:rPr>
-        <w:t>(</w:t>
-      </w:r>
-      <w:proofErr w:type="gramEnd"/>
-      <w:r>
-        <w:rPr>
-          <w:rFonts w:cstheme="minorHAnsi"/>
-          <w:sz w:val="24"/>
-          <w:szCs w:val="32"/>
-        </w:rPr>
-        <w:t>), thereby proving the hypothesis correct.</w:t>
+        <w:t>Hypothesis 3: The bug occurs in the addServiceCharge() method of the Booking class</w:t>
+      </w:r>
+    </w:p>
+    <w:p>
+      <w:pPr>
+        <w:rPr>
+          <w:rFonts w:cstheme="minorHAnsi"/>
+          <w:sz w:val="24"/>
+          <w:szCs w:val="32"/>
+        </w:rPr>
+      </w:pPr>
+      <w:r>
+        <w:rPr>
+          <w:rFonts w:cstheme="minorHAnsi"/>
+          <w:sz w:val="24"/>
+          <w:szCs w:val="32"/>
+        </w:rPr>
+        <w:t>This method, which creates the ServiceCharge using the constructor, is next in the chain of dependences.</w:t>
+      </w:r>
+    </w:p>
+    <w:p>
+      <w:pPr>
+        <w:rPr>
+          <w:rFonts w:cstheme="minorHAnsi"/>
+          <w:sz w:val="24"/>
+          <w:szCs w:val="32"/>
+        </w:rPr>
+      </w:pPr>
+      <w:r>
+        <w:rPr>
+          <w:rFonts w:cstheme="minorHAnsi"/>
+          <w:sz w:val="24"/>
+          <w:szCs w:val="32"/>
+        </w:rPr>
+        <w:t>Test method: testAddServiceCharge()</w:t>
+      </w:r>
+    </w:p>
+    <w:p>
+      <w:pPr>
+        <w:rPr>
+          <w:rFonts w:cstheme="minorHAnsi"/>
+          <w:sz w:val="24"/>
+          <w:szCs w:val="32"/>
+        </w:rPr>
+      </w:pPr>
+      <w:r>
+        <w:rPr>
+          <w:rFonts w:cstheme="minorHAnsi"/>
+          <w:sz w:val="24"/>
+          <w:szCs w:val="32"/>
+        </w:rPr>
+        <w:t>Results: The value “cost”, which was provided directly in the test, became infected after calling Booking.addServiceCharge(), thereby proving the hypothesis correct.</w:t>
       </w:r>
     </w:p>
     <w:p>
@@ -1475,35 +1081,7 @@
           <w:sz w:val="24"/>
           <w:szCs w:val="32"/>
         </w:rPr>
-        <w:t xml:space="preserve">Output from debugger showing that </w:t>
-      </w:r>
-      <w:proofErr w:type="spellStart"/>
-      <w:proofErr w:type="gramStart"/>
-      <w:r>
-        <w:rPr>
-          <w:rFonts w:cstheme="minorHAnsi"/>
-          <w:sz w:val="24"/>
-          <w:szCs w:val="32"/>
-        </w:rPr>
-        <w:t>booking.charges</w:t>
-      </w:r>
-      <w:proofErr w:type="spellEnd"/>
-      <w:r>
-        <w:rPr>
-          <w:rFonts w:cstheme="minorHAnsi"/>
-          <w:sz w:val="24"/>
-          <w:szCs w:val="32"/>
-        </w:rPr>
-        <w:t>[</w:t>
-      </w:r>
-      <w:proofErr w:type="gramEnd"/>
-      <w:r>
-        <w:rPr>
-          <w:rFonts w:cstheme="minorHAnsi"/>
-          <w:sz w:val="24"/>
-          <w:szCs w:val="32"/>
-        </w:rPr>
-        <w:t>1].cost is an infected value</w:t>
+        <w:t>Output from debugger showing that booking.charges[1].cost is an infected value</w:t>
       </w:r>
       <w:r>
         <w:rPr>
@@ -1622,116 +1200,24 @@
           <w:sz w:val="24"/>
           <w:szCs w:val="32"/>
         </w:rPr>
-        <w:t xml:space="preserve">There was a typo in the parameters for </w:t>
-      </w:r>
-      <w:proofErr w:type="spellStart"/>
-      <w:proofErr w:type="gramStart"/>
-      <w:r>
-        <w:rPr>
-          <w:rFonts w:cstheme="minorHAnsi"/>
-          <w:sz w:val="24"/>
-          <w:szCs w:val="32"/>
-        </w:rPr>
-        <w:t>Booking.addserviceCharge</w:t>
-      </w:r>
-      <w:proofErr w:type="spellEnd"/>
-      <w:r>
-        <w:rPr>
-          <w:rFonts w:cstheme="minorHAnsi"/>
-          <w:sz w:val="24"/>
-          <w:szCs w:val="32"/>
-        </w:rPr>
-        <w:t>(</w:t>
-      </w:r>
-      <w:proofErr w:type="gramEnd"/>
-      <w:r>
-        <w:rPr>
-          <w:rFonts w:cstheme="minorHAnsi"/>
-          <w:sz w:val="24"/>
-          <w:szCs w:val="32"/>
-        </w:rPr>
-        <w:t>): “</w:t>
-      </w:r>
-      <w:proofErr w:type="spellStart"/>
-      <w:r>
-        <w:rPr>
-          <w:rFonts w:cstheme="minorHAnsi"/>
-          <w:sz w:val="24"/>
-          <w:szCs w:val="32"/>
-        </w:rPr>
-        <w:t>cosst</w:t>
-      </w:r>
-      <w:proofErr w:type="spellEnd"/>
-      <w:r>
-        <w:rPr>
-          <w:rFonts w:cstheme="minorHAnsi"/>
-          <w:sz w:val="24"/>
-          <w:szCs w:val="32"/>
-        </w:rPr>
-        <w:t xml:space="preserve">” instead of “cost”. Additionally, the Booking class had a data field “cost”, which was never initialized (and thus always had the default value of 0.0) and was being injected as a field of the </w:t>
-      </w:r>
-      <w:proofErr w:type="spellStart"/>
-      <w:r>
-        <w:rPr>
-          <w:rFonts w:cstheme="minorHAnsi"/>
-          <w:sz w:val="24"/>
-          <w:szCs w:val="32"/>
-        </w:rPr>
-        <w:t>ServiceCharge’s</w:t>
-      </w:r>
-      <w:proofErr w:type="spellEnd"/>
-      <w:r>
-        <w:rPr>
-          <w:rFonts w:cstheme="minorHAnsi"/>
-          <w:sz w:val="24"/>
-          <w:szCs w:val="32"/>
-        </w:rPr>
-        <w:t xml:space="preserve"> constructor.</w:t>
-      </w:r>
-    </w:p>
-    <w:p>
-      <w:pPr>
-        <w:rPr>
-          <w:rFonts w:cstheme="minorHAnsi"/>
-          <w:sz w:val="24"/>
-          <w:szCs w:val="32"/>
-        </w:rPr>
-      </w:pPr>
-      <w:r>
-        <w:rPr>
-          <w:rFonts w:cstheme="minorHAnsi"/>
-          <w:sz w:val="24"/>
-          <w:szCs w:val="32"/>
-        </w:rPr>
-        <w:t xml:space="preserve">In order to fix this bug, I fixed the typo in </w:t>
-      </w:r>
-      <w:proofErr w:type="spellStart"/>
-      <w:proofErr w:type="gramStart"/>
-      <w:r>
-        <w:rPr>
-          <w:rFonts w:cstheme="minorHAnsi"/>
-          <w:sz w:val="24"/>
-          <w:szCs w:val="32"/>
-        </w:rPr>
-        <w:t>Booking.addServiceCharge</w:t>
-      </w:r>
-      <w:proofErr w:type="spellEnd"/>
-      <w:r>
-        <w:rPr>
-          <w:rFonts w:cstheme="minorHAnsi"/>
-          <w:sz w:val="24"/>
-          <w:szCs w:val="32"/>
-        </w:rPr>
-        <w:t>(</w:t>
-      </w:r>
-      <w:proofErr w:type="gramEnd"/>
-      <w:r>
-        <w:rPr>
-          <w:rFonts w:cstheme="minorHAnsi"/>
-          <w:sz w:val="24"/>
-          <w:szCs w:val="32"/>
-        </w:rPr>
-        <w:t>) and removed the data field “cost” from the Booking class.</w:t>
+        <w:t>There was a typo in the parameters for Booking.addserviceCharge(): “cosst” instead of “cost”. Additionally, the Booking class had a data field “cost”, which was never initialized (and thus always had the default value of 0.0) and was being injected as a field of the ServiceCharge’s constructor.</w:t>
+      </w:r>
+    </w:p>
+    <w:p>
+      <w:pPr>
+        <w:rPr>
+          <w:rFonts w:cstheme="minorHAnsi"/>
+          <w:sz w:val="24"/>
+          <w:szCs w:val="32"/>
+        </w:rPr>
+      </w:pPr>
+      <w:r>
+        <w:rPr>
+          <w:rFonts w:cstheme="minorHAnsi"/>
+          <w:sz w:val="24"/>
+          <w:szCs w:val="32"/>
+        </w:rPr>
+        <w:t>In order to fix this bug, I fixed the typo in Booking.addServiceCharge() and removed the data field “cost” from the Booking class.</w:t>
       </w:r>
     </w:p>
     <w:p>
@@ -2211,53 +1697,7 @@
           <w:sz w:val="24"/>
           <w:szCs w:val="32"/>
         </w:rPr>
-        <w:t xml:space="preserve">Since the bug occurs when recording a service, after the user has entered the room ID, the bug should be able to be replicated by calling the </w:t>
-      </w:r>
-      <w:proofErr w:type="spellStart"/>
-      <w:proofErr w:type="gramStart"/>
-      <w:r>
-        <w:rPr>
-          <w:rFonts w:cstheme="minorHAnsi"/>
-          <w:sz w:val="24"/>
-          <w:szCs w:val="32"/>
-        </w:rPr>
-        <w:t>roomNumberEntered</w:t>
-      </w:r>
-      <w:proofErr w:type="spellEnd"/>
-      <w:r>
-        <w:rPr>
-          <w:rFonts w:cstheme="minorHAnsi"/>
-          <w:sz w:val="24"/>
-          <w:szCs w:val="32"/>
-        </w:rPr>
-        <w:t>(</w:t>
-      </w:r>
-      <w:proofErr w:type="gramEnd"/>
-      <w:r>
-        <w:rPr>
-          <w:rFonts w:cstheme="minorHAnsi"/>
-          <w:sz w:val="24"/>
-          <w:szCs w:val="32"/>
-        </w:rPr>
-        <w:t xml:space="preserve">) method of the </w:t>
-      </w:r>
-      <w:proofErr w:type="spellStart"/>
-      <w:r>
-        <w:rPr>
-          <w:rFonts w:cstheme="minorHAnsi"/>
-          <w:sz w:val="24"/>
-          <w:szCs w:val="32"/>
-        </w:rPr>
-        <w:t>RecordServiceCTL</w:t>
-      </w:r>
-      <w:proofErr w:type="spellEnd"/>
-      <w:r>
-        <w:rPr>
-          <w:rFonts w:cstheme="minorHAnsi"/>
-          <w:sz w:val="24"/>
-          <w:szCs w:val="32"/>
-        </w:rPr>
-        <w:t xml:space="preserve"> class.</w:t>
+        <w:t>Since the bug occurs when recording a service, after the user has entered the room ID, the bug should be able to be replicated by calling the roomNumberEntered() method of the RecordServiceCTL class.</w:t>
       </w:r>
     </w:p>
     <w:p>
@@ -2276,26 +1716,14 @@
         </w:rPr>
         <w:t xml:space="preserve">Test method: </w:t>
       </w:r>
-      <w:proofErr w:type="spellStart"/>
-      <w:proofErr w:type="gramStart"/>
-      <w:r>
-        <w:rPr>
-          <w:rFonts w:cstheme="minorHAnsi"/>
-          <w:sz w:val="24"/>
-          <w:szCs w:val="32"/>
-        </w:rPr>
-        <w:t>testRoomNumberEntered</w:t>
-      </w:r>
-      <w:proofErr w:type="spellEnd"/>
-      <w:r>
-        <w:rPr>
-          <w:rFonts w:cstheme="minorHAnsi"/>
-          <w:sz w:val="24"/>
-          <w:szCs w:val="32"/>
-        </w:rPr>
-        <w:t>()</w:t>
-      </w:r>
-      <w:proofErr w:type="gramEnd"/>
+      <w:r>
+        <w:rPr>
+          <w:rFonts w:cstheme="minorHAnsi"/>
+          <w:sz w:val="24"/>
+          <w:szCs w:val="32"/>
+        </w:rPr>
+        <w:t>testRoomNumberEntered()</w:t>
+      </w:r>
     </w:p>
     <w:p>
       <w:pPr>
@@ -2387,25 +1815,7 @@
           <w:sz w:val="24"/>
           <w:szCs w:val="32"/>
         </w:rPr>
-        <w:t xml:space="preserve">Output from debugger showing that </w:t>
-      </w:r>
-      <w:proofErr w:type="spellStart"/>
-      <w:r>
-        <w:rPr>
-          <w:rFonts w:cstheme="minorHAnsi"/>
-          <w:sz w:val="24"/>
-          <w:szCs w:val="32"/>
-        </w:rPr>
-        <w:t>control.booking</w:t>
-      </w:r>
-      <w:proofErr w:type="spellEnd"/>
-      <w:r>
-        <w:rPr>
-          <w:rFonts w:cstheme="minorHAnsi"/>
-          <w:sz w:val="24"/>
-          <w:szCs w:val="32"/>
-        </w:rPr>
-        <w:t xml:space="preserve"> is an infected value (should be null):</w:t>
+        <w:t>Output from debugger showing that control.booking is an infected value (should be null):</w:t>
       </w:r>
     </w:p>
     <w:p>
@@ -2527,80 +1937,24 @@
           <w:szCs w:val="28"/>
         </w:rPr>
         <w:lastRenderedPageBreak/>
-        <w:t xml:space="preserve">Hypothesis 1: The bug occurs before </w:t>
-      </w:r>
-      <w:proofErr w:type="spellStart"/>
-      <w:proofErr w:type="gramStart"/>
-      <w:r>
-        <w:rPr>
-          <w:rFonts w:asciiTheme="majorHAnsi" w:hAnsiTheme="majorHAnsi" w:cstheme="majorHAnsi"/>
-          <w:sz w:val="28"/>
-          <w:szCs w:val="28"/>
-        </w:rPr>
-        <w:t>roomNumberEntered</w:t>
-      </w:r>
-      <w:proofErr w:type="spellEnd"/>
-      <w:r>
-        <w:rPr>
-          <w:rFonts w:asciiTheme="majorHAnsi" w:hAnsiTheme="majorHAnsi" w:cstheme="majorHAnsi"/>
-          <w:sz w:val="28"/>
-          <w:szCs w:val="28"/>
-        </w:rPr>
-        <w:t>(</w:t>
-      </w:r>
-      <w:proofErr w:type="gramEnd"/>
-      <w:r>
-        <w:rPr>
-          <w:rFonts w:asciiTheme="majorHAnsi" w:hAnsiTheme="majorHAnsi" w:cstheme="majorHAnsi"/>
-          <w:sz w:val="28"/>
-          <w:szCs w:val="28"/>
-        </w:rPr>
-        <w:t>) is called</w:t>
-      </w:r>
-    </w:p>
-    <w:p>
-      <w:pPr>
-        <w:rPr>
-          <w:rFonts w:cstheme="minorHAnsi"/>
-          <w:sz w:val="24"/>
-          <w:szCs w:val="32"/>
-        </w:rPr>
-      </w:pPr>
-      <w:r>
-        <w:rPr>
-          <w:rFonts w:cstheme="minorHAnsi"/>
-          <w:sz w:val="24"/>
-          <w:szCs w:val="32"/>
-        </w:rPr>
-        <w:t xml:space="preserve">Since the point of failure is in the </w:t>
-      </w:r>
-      <w:proofErr w:type="spellStart"/>
-      <w:proofErr w:type="gramStart"/>
-      <w:r>
-        <w:rPr>
-          <w:rFonts w:cstheme="minorHAnsi"/>
-          <w:sz w:val="24"/>
-          <w:szCs w:val="32"/>
-        </w:rPr>
-        <w:t>roomNumberEntered</w:t>
-      </w:r>
-      <w:proofErr w:type="spellEnd"/>
-      <w:r>
-        <w:rPr>
-          <w:rFonts w:cstheme="minorHAnsi"/>
-          <w:sz w:val="24"/>
-          <w:szCs w:val="32"/>
-        </w:rPr>
-        <w:t>(</w:t>
-      </w:r>
-      <w:proofErr w:type="gramEnd"/>
-      <w:r>
-        <w:rPr>
-          <w:rFonts w:cstheme="minorHAnsi"/>
-          <w:sz w:val="24"/>
-          <w:szCs w:val="32"/>
-        </w:rPr>
-        <w:t>) method, the first test should demonstrate whether there is an infected value prior to calling this method.</w:t>
+        <w:t>Hypothesis 1: The bug occurs before roomNumberEntered() is called</w:t>
+      </w:r>
+    </w:p>
+    <w:p>
+      <w:pPr>
+        <w:rPr>
+          <w:rFonts w:cstheme="minorHAnsi"/>
+          <w:sz w:val="24"/>
+          <w:szCs w:val="32"/>
+        </w:rPr>
+      </w:pPr>
+      <w:r>
+        <w:rPr>
+          <w:rFonts w:cstheme="minorHAnsi"/>
+          <w:sz w:val="24"/>
+          <w:szCs w:val="32"/>
+        </w:rPr>
+        <w:t>Since the point of failure is in the roomNumberEntered() method, the first test should demonstrate whether there is an infected value prior to calling this method.</w:t>
       </w:r>
     </w:p>
     <w:p>
@@ -2619,26 +1973,14 @@
         </w:rPr>
         <w:t xml:space="preserve">Test method: </w:t>
       </w:r>
-      <w:proofErr w:type="spellStart"/>
-      <w:proofErr w:type="gramStart"/>
-      <w:r>
-        <w:rPr>
-          <w:rFonts w:cstheme="minorHAnsi"/>
-          <w:sz w:val="24"/>
-          <w:szCs w:val="32"/>
-        </w:rPr>
-        <w:t>testFindActiveBookingByRoomId</w:t>
-      </w:r>
-      <w:proofErr w:type="spellEnd"/>
-      <w:r>
-        <w:rPr>
-          <w:rFonts w:cstheme="minorHAnsi"/>
-          <w:sz w:val="24"/>
-          <w:szCs w:val="32"/>
-        </w:rPr>
-        <w:t>()</w:t>
-      </w:r>
-      <w:proofErr w:type="gramEnd"/>
+      <w:r>
+        <w:rPr>
+          <w:rFonts w:cstheme="minorHAnsi"/>
+          <w:sz w:val="24"/>
+          <w:szCs w:val="32"/>
+        </w:rPr>
+        <w:t>testFindActiveBookingByRoomId()</w:t>
+      </w:r>
     </w:p>
     <w:p>
       <w:pPr>
@@ -2662,35 +2004,7 @@
           <w:sz w:val="24"/>
           <w:szCs w:val="32"/>
         </w:rPr>
-        <w:t xml:space="preserve">The hypothesis was proven correct, since </w:t>
-      </w:r>
-      <w:proofErr w:type="spellStart"/>
-      <w:proofErr w:type="gramStart"/>
-      <w:r>
-        <w:rPr>
-          <w:rFonts w:cstheme="minorHAnsi"/>
-          <w:sz w:val="24"/>
-          <w:szCs w:val="32"/>
-        </w:rPr>
-        <w:t>Hotel.findActiveBookingsByRoomId</w:t>
-      </w:r>
-      <w:proofErr w:type="spellEnd"/>
-      <w:r>
-        <w:rPr>
-          <w:rFonts w:cstheme="minorHAnsi"/>
-          <w:sz w:val="24"/>
-          <w:szCs w:val="32"/>
-        </w:rPr>
-        <w:t>(</w:t>
-      </w:r>
-      <w:proofErr w:type="gramEnd"/>
-      <w:r>
-        <w:rPr>
-          <w:rFonts w:cstheme="minorHAnsi"/>
-          <w:sz w:val="24"/>
-          <w:szCs w:val="32"/>
-        </w:rPr>
-        <w:t>) returned an infected value</w:t>
+        <w:t>The hypothesis was proven correct, since Hotel.findActiveBookingsByRoomId() returned an infected value</w:t>
       </w:r>
     </w:p>
     <w:p>
@@ -2893,15 +2207,6 @@
     <w:p>
       <w:pPr>
         <w:rPr>
-          <w:rFonts w:cstheme="minorHAnsi"/>
-          <w:sz w:val="24"/>
-          <w:szCs w:val="32"/>
-        </w:rPr>
-      </w:pPr>
-    </w:p>
-    <w:p>
-      <w:pPr>
-        <w:rPr>
           <w:rFonts w:asciiTheme="majorHAnsi" w:hAnsiTheme="majorHAnsi" w:cstheme="majorHAnsi"/>
           <w:sz w:val="28"/>
           <w:szCs w:val="28"/>
@@ -2913,6 +2218,7 @@
           <w:sz w:val="28"/>
           <w:szCs w:val="28"/>
         </w:rPr>
+        <w:lastRenderedPageBreak/>
         <w:t xml:space="preserve">Hypothesis 2: </w:t>
       </w:r>
       <w:r>
@@ -2929,35 +2235,7 @@
           <w:sz w:val="28"/>
           <w:szCs w:val="28"/>
         </w:rPr>
-        <w:t xml:space="preserve">The bug occurs before </w:t>
-      </w:r>
-      <w:proofErr w:type="spellStart"/>
-      <w:proofErr w:type="gramStart"/>
-      <w:r>
-        <w:rPr>
-          <w:rFonts w:asciiTheme="majorHAnsi" w:hAnsiTheme="majorHAnsi" w:cstheme="majorHAnsi"/>
-          <w:sz w:val="28"/>
-          <w:szCs w:val="28"/>
-        </w:rPr>
-        <w:t>findActiveBookingByRoomId</w:t>
-      </w:r>
-      <w:proofErr w:type="spellEnd"/>
-      <w:r>
-        <w:rPr>
-          <w:rFonts w:asciiTheme="majorHAnsi" w:hAnsiTheme="majorHAnsi" w:cstheme="majorHAnsi"/>
-          <w:sz w:val="28"/>
-          <w:szCs w:val="28"/>
-        </w:rPr>
-        <w:t>(</w:t>
-      </w:r>
-      <w:proofErr w:type="gramEnd"/>
-      <w:r>
-        <w:rPr>
-          <w:rFonts w:asciiTheme="majorHAnsi" w:hAnsiTheme="majorHAnsi" w:cstheme="majorHAnsi"/>
-          <w:sz w:val="28"/>
-          <w:szCs w:val="28"/>
-        </w:rPr>
-        <w:t>) is called</w:t>
+        <w:t>The bug occurs before findActiveBookingByRoomId() is called</w:t>
       </w:r>
     </w:p>
     <w:p>
@@ -2993,7 +2271,6 @@
         </w:rPr>
         <w:t xml:space="preserve">Test method: </w:t>
       </w:r>
-      <w:proofErr w:type="gramStart"/>
       <w:r>
         <w:rPr>
           <w:rFonts w:cstheme="minorHAnsi"/>
@@ -3002,44 +2279,23 @@
         </w:rPr>
         <w:t>testActiveBookingsByRoomId()</w:t>
       </w:r>
-      <w:proofErr w:type="gramEnd"/>
-    </w:p>
-    <w:p>
-      <w:pPr>
-        <w:rPr>
-          <w:rFonts w:cstheme="minorHAnsi"/>
-          <w:sz w:val="24"/>
-          <w:szCs w:val="32"/>
-        </w:rPr>
-      </w:pPr>
-      <w:r>
-        <w:rPr>
-          <w:rFonts w:cstheme="minorHAnsi"/>
-          <w:sz w:val="24"/>
-          <w:szCs w:val="32"/>
-        </w:rPr>
-        <w:t xml:space="preserve">Results: The hypothesis was proven correct, since </w:t>
-      </w:r>
-      <w:proofErr w:type="spellStart"/>
-      <w:r>
-        <w:rPr>
-          <w:rFonts w:cstheme="minorHAnsi"/>
-          <w:sz w:val="24"/>
-          <w:szCs w:val="32"/>
-        </w:rPr>
-        <w:t>hotel.activeBookingsByRoomId</w:t>
-      </w:r>
-      <w:proofErr w:type="spellEnd"/>
-      <w:r>
-        <w:rPr>
-          <w:rFonts w:cstheme="minorHAnsi"/>
-          <w:sz w:val="24"/>
-          <w:szCs w:val="32"/>
-        </w:rPr>
-        <w:t xml:space="preserve"> contained an infected value (it should not have contained a booking for room number 301)</w:t>
-      </w:r>
-      <w:bookmarkStart w:id="0" w:name="_GoBack"/>
-      <w:bookmarkEnd w:id="0"/>
+    </w:p>
+    <w:p>
+      <w:pPr>
+        <w:rPr>
+          <w:rFonts w:cstheme="minorHAnsi"/>
+          <w:sz w:val="24"/>
+          <w:szCs w:val="32"/>
+        </w:rPr>
+      </w:pPr>
+      <w:r>
+        <w:rPr>
+          <w:rFonts w:cstheme="minorHAnsi"/>
+          <w:sz w:val="24"/>
+          <w:szCs w:val="32"/>
+        </w:rPr>
+        <w:t>Results: The hypothesis was proven correct, since hotel.activeBookingsByRoomId contained an infected value (it should not have contained a booking for room number 301)</w:t>
+      </w:r>
     </w:p>
     <w:p>
       <w:pPr>
@@ -3267,11 +2523,713 @@
     <w:p>
       <w:pPr>
         <w:rPr>
-          <w:rFonts w:cstheme="minorHAnsi"/>
-          <w:sz w:val="24"/>
-          <w:szCs w:val="32"/>
-        </w:rPr>
-      </w:pPr>
+          <w:rFonts w:asciiTheme="majorHAnsi" w:hAnsiTheme="majorHAnsi" w:cstheme="majorHAnsi"/>
+          <w:sz w:val="28"/>
+          <w:szCs w:val="28"/>
+        </w:rPr>
+      </w:pPr>
+      <w:r>
+        <w:rPr>
+          <w:rFonts w:asciiTheme="majorHAnsi" w:hAnsiTheme="majorHAnsi" w:cstheme="majorHAnsi"/>
+          <w:sz w:val="28"/>
+          <w:szCs w:val="28"/>
+        </w:rPr>
+        <w:lastRenderedPageBreak/>
+        <w:t xml:space="preserve">Hypothesis 3: The bug occurs </w:t>
+      </w:r>
+      <w:r>
+        <w:rPr>
+          <w:rFonts w:asciiTheme="majorHAnsi" w:hAnsiTheme="majorHAnsi" w:cstheme="majorHAnsi"/>
+          <w:sz w:val="28"/>
+          <w:szCs w:val="28"/>
+        </w:rPr>
+        <w:t>in</w:t>
+      </w:r>
+      <w:r>
+        <w:rPr>
+          <w:rFonts w:asciiTheme="majorHAnsi" w:hAnsiTheme="majorHAnsi" w:cstheme="majorHAnsi"/>
+          <w:sz w:val="28"/>
+          <w:szCs w:val="28"/>
+        </w:rPr>
+        <w:t xml:space="preserve"> the hotel.checkout() method</w:t>
+      </w:r>
+    </w:p>
+    <w:p>
+      <w:pPr>
+        <w:rPr>
+          <w:rFonts w:cstheme="minorHAnsi"/>
+          <w:sz w:val="24"/>
+          <w:szCs w:val="32"/>
+        </w:rPr>
+      </w:pPr>
+      <w:r>
+        <w:rPr>
+          <w:rFonts w:cstheme="minorHAnsi"/>
+          <w:sz w:val="24"/>
+          <w:szCs w:val="32"/>
+        </w:rPr>
+        <w:t xml:space="preserve">From the previous test, we can ascertain that there is an infected value directly after this method is called (since it was the last method called before </w:t>
+      </w:r>
+      <w:proofErr w:type="gramStart"/>
+      <w:r>
+        <w:rPr>
+          <w:rFonts w:cstheme="minorHAnsi"/>
+          <w:sz w:val="24"/>
+          <w:szCs w:val="32"/>
+        </w:rPr>
+        <w:t>testActiveBookingsByRoomId(</w:t>
+      </w:r>
+      <w:proofErr w:type="gramEnd"/>
+      <w:r>
+        <w:rPr>
+          <w:rFonts w:cstheme="minorHAnsi"/>
+          <w:sz w:val="24"/>
+          <w:szCs w:val="32"/>
+        </w:rPr>
+        <w:t>)</w:t>
+      </w:r>
+      <w:r>
+        <w:rPr>
+          <w:rFonts w:cstheme="minorHAnsi"/>
+          <w:sz w:val="24"/>
+          <w:szCs w:val="32"/>
+        </w:rPr>
+        <w:t xml:space="preserve"> revealed an infected value). </w:t>
+      </w:r>
+      <w:r>
+        <w:rPr>
+          <w:rFonts w:cstheme="minorHAnsi"/>
+          <w:sz w:val="24"/>
+          <w:szCs w:val="32"/>
+        </w:rPr>
+        <w:t xml:space="preserve">Also, since it the </w:t>
+      </w:r>
+      <w:proofErr w:type="spellStart"/>
+      <w:proofErr w:type="gramStart"/>
+      <w:r>
+        <w:rPr>
+          <w:rFonts w:cstheme="minorHAnsi"/>
+          <w:sz w:val="24"/>
+          <w:szCs w:val="32"/>
+        </w:rPr>
+        <w:t>hotel.checkout</w:t>
+      </w:r>
+      <w:proofErr w:type="spellEnd"/>
+      <w:r>
+        <w:rPr>
+          <w:rFonts w:cstheme="minorHAnsi"/>
+          <w:sz w:val="24"/>
+          <w:szCs w:val="32"/>
+        </w:rPr>
+        <w:t>(</w:t>
+      </w:r>
+      <w:proofErr w:type="gramEnd"/>
+      <w:r>
+        <w:rPr>
+          <w:rFonts w:cstheme="minorHAnsi"/>
+          <w:sz w:val="24"/>
+          <w:szCs w:val="32"/>
+        </w:rPr>
+        <w:t xml:space="preserve">) method which should remove the booking from </w:t>
+      </w:r>
+      <w:proofErr w:type="spellStart"/>
+      <w:r>
+        <w:rPr>
+          <w:rFonts w:cstheme="minorHAnsi"/>
+          <w:sz w:val="24"/>
+          <w:szCs w:val="32"/>
+        </w:rPr>
+        <w:t>activeBookingsByRoomId</w:t>
+      </w:r>
+      <w:proofErr w:type="spellEnd"/>
+      <w:r>
+        <w:rPr>
+          <w:rFonts w:cstheme="minorHAnsi"/>
+          <w:sz w:val="24"/>
+          <w:szCs w:val="32"/>
+        </w:rPr>
+        <w:t xml:space="preserve">, the infected value cannot be present before this method is called. Therefore, the bug must be in </w:t>
+      </w:r>
+      <w:proofErr w:type="spellStart"/>
+      <w:proofErr w:type="gramStart"/>
+      <w:r>
+        <w:rPr>
+          <w:rFonts w:cstheme="minorHAnsi"/>
+          <w:sz w:val="24"/>
+          <w:szCs w:val="32"/>
+        </w:rPr>
+        <w:t>hotel.checkout</w:t>
+      </w:r>
+      <w:proofErr w:type="spellEnd"/>
+      <w:r>
+        <w:rPr>
+          <w:rFonts w:cstheme="minorHAnsi"/>
+          <w:sz w:val="24"/>
+          <w:szCs w:val="32"/>
+        </w:rPr>
+        <w:t>(</w:t>
+      </w:r>
+      <w:proofErr w:type="gramEnd"/>
+      <w:r>
+        <w:rPr>
+          <w:rFonts w:cstheme="minorHAnsi"/>
+          <w:sz w:val="24"/>
+          <w:szCs w:val="32"/>
+        </w:rPr>
+        <w:t>).</w:t>
+      </w:r>
+    </w:p>
+    <w:p>
+      <w:pPr>
+        <w:rPr>
+          <w:rFonts w:cstheme="minorHAnsi"/>
+          <w:sz w:val="24"/>
+          <w:szCs w:val="32"/>
+        </w:rPr>
+      </w:pPr>
+      <w:r>
+        <w:rPr>
+          <w:rFonts w:cstheme="minorHAnsi"/>
+          <w:sz w:val="24"/>
+          <w:szCs w:val="32"/>
+        </w:rPr>
+        <w:t xml:space="preserve">Results: A static inspection of </w:t>
+      </w:r>
+      <w:proofErr w:type="spellStart"/>
+      <w:proofErr w:type="gramStart"/>
+      <w:r>
+        <w:rPr>
+          <w:rFonts w:cstheme="minorHAnsi"/>
+          <w:sz w:val="24"/>
+          <w:szCs w:val="32"/>
+        </w:rPr>
+        <w:t>hotel.checkout</w:t>
+      </w:r>
+      <w:proofErr w:type="spellEnd"/>
+      <w:r>
+        <w:rPr>
+          <w:rFonts w:cstheme="minorHAnsi"/>
+          <w:sz w:val="24"/>
+          <w:szCs w:val="32"/>
+        </w:rPr>
+        <w:t>(</w:t>
+      </w:r>
+      <w:proofErr w:type="gramEnd"/>
+      <w:r>
+        <w:rPr>
+          <w:rFonts w:cstheme="minorHAnsi"/>
+          <w:sz w:val="24"/>
+          <w:szCs w:val="32"/>
+        </w:rPr>
+        <w:t xml:space="preserve">) reveals that this method does not remove the booking from </w:t>
+      </w:r>
+      <w:proofErr w:type="spellStart"/>
+      <w:r>
+        <w:rPr>
+          <w:rFonts w:cstheme="minorHAnsi"/>
+          <w:sz w:val="24"/>
+          <w:szCs w:val="32"/>
+        </w:rPr>
+        <w:t>activeBookingsByRoomId</w:t>
+      </w:r>
+      <w:proofErr w:type="spellEnd"/>
+      <w:r>
+        <w:rPr>
+          <w:rFonts w:cstheme="minorHAnsi"/>
+          <w:sz w:val="24"/>
+          <w:szCs w:val="32"/>
+        </w:rPr>
+        <w:t>, thus confirming the hypothesis.</w:t>
+      </w:r>
+    </w:p>
+    <w:p>
+      <w:pPr>
+        <w:rPr>
+          <w:rFonts w:cstheme="minorHAnsi"/>
+          <w:sz w:val="24"/>
+          <w:szCs w:val="32"/>
+        </w:rPr>
+      </w:pPr>
+    </w:p>
+    <w:p>
+      <w:pPr>
+        <w:rPr>
+          <w:rFonts w:asciiTheme="majorHAnsi" w:hAnsiTheme="majorHAnsi" w:cstheme="majorHAnsi"/>
+          <w:sz w:val="28"/>
+          <w:szCs w:val="28"/>
+        </w:rPr>
+      </w:pPr>
+      <w:r>
+        <w:rPr>
+          <w:rFonts w:asciiTheme="majorHAnsi" w:hAnsiTheme="majorHAnsi" w:cstheme="majorHAnsi"/>
+          <w:sz w:val="28"/>
+          <w:szCs w:val="28"/>
+        </w:rPr>
+        <w:t>The bug:</w:t>
+      </w:r>
+    </w:p>
+    <w:p>
+      <w:pPr>
+        <w:rPr>
+          <w:rFonts w:cstheme="minorHAnsi"/>
+          <w:sz w:val="24"/>
+          <w:szCs w:val="32"/>
+        </w:rPr>
+      </w:pPr>
+      <w:r>
+        <w:rPr>
+          <w:rFonts w:cstheme="minorHAnsi"/>
+          <w:sz w:val="24"/>
+          <w:szCs w:val="32"/>
+        </w:rPr>
+        <w:t xml:space="preserve">The </w:t>
+      </w:r>
+      <w:proofErr w:type="spellStart"/>
+      <w:proofErr w:type="gramStart"/>
+      <w:r>
+        <w:rPr>
+          <w:rFonts w:cstheme="minorHAnsi"/>
+          <w:sz w:val="24"/>
+          <w:szCs w:val="32"/>
+        </w:rPr>
+        <w:t>hotel.checkout</w:t>
+      </w:r>
+      <w:proofErr w:type="spellEnd"/>
+      <w:r>
+        <w:rPr>
+          <w:rFonts w:cstheme="minorHAnsi"/>
+          <w:sz w:val="24"/>
+          <w:szCs w:val="32"/>
+        </w:rPr>
+        <w:t>(</w:t>
+      </w:r>
+      <w:proofErr w:type="gramEnd"/>
+      <w:r>
+        <w:rPr>
+          <w:rFonts w:cstheme="minorHAnsi"/>
+          <w:sz w:val="24"/>
+          <w:szCs w:val="32"/>
+        </w:rPr>
+        <w:t xml:space="preserve">) method did not remove </w:t>
+      </w:r>
+      <w:r>
+        <w:rPr>
+          <w:rFonts w:cstheme="minorHAnsi"/>
+          <w:sz w:val="24"/>
+          <w:szCs w:val="32"/>
+        </w:rPr>
+        <w:t xml:space="preserve">the booking from </w:t>
+      </w:r>
+      <w:proofErr w:type="spellStart"/>
+      <w:r>
+        <w:rPr>
+          <w:rFonts w:cstheme="minorHAnsi"/>
+          <w:sz w:val="24"/>
+          <w:szCs w:val="32"/>
+        </w:rPr>
+        <w:t>activeBookingsByRoomId</w:t>
+      </w:r>
+      <w:proofErr w:type="spellEnd"/>
+      <w:r>
+        <w:rPr>
+          <w:rFonts w:cstheme="minorHAnsi"/>
+          <w:sz w:val="24"/>
+          <w:szCs w:val="32"/>
+        </w:rPr>
+        <w:t xml:space="preserve">. This caused the </w:t>
+      </w:r>
+      <w:proofErr w:type="spellStart"/>
+      <w:proofErr w:type="gramStart"/>
+      <w:r>
+        <w:rPr>
+          <w:rFonts w:cstheme="minorHAnsi"/>
+          <w:sz w:val="24"/>
+          <w:szCs w:val="32"/>
+        </w:rPr>
+        <w:t>findActiveBookingsByRoomId</w:t>
+      </w:r>
+      <w:proofErr w:type="spellEnd"/>
+      <w:r>
+        <w:rPr>
+          <w:rFonts w:cstheme="minorHAnsi"/>
+          <w:sz w:val="24"/>
+          <w:szCs w:val="32"/>
+        </w:rPr>
+        <w:t>(</w:t>
+      </w:r>
+      <w:proofErr w:type="gramEnd"/>
+      <w:r>
+        <w:rPr>
+          <w:rFonts w:cstheme="minorHAnsi"/>
+          <w:sz w:val="24"/>
+          <w:szCs w:val="32"/>
+        </w:rPr>
+        <w:t xml:space="preserve">) method (which was called by </w:t>
+      </w:r>
+      <w:proofErr w:type="spellStart"/>
+      <w:r>
+        <w:rPr>
+          <w:rFonts w:cstheme="minorHAnsi"/>
+          <w:sz w:val="24"/>
+          <w:szCs w:val="32"/>
+        </w:rPr>
+        <w:t>RecordServiceCTL</w:t>
+      </w:r>
+      <w:proofErr w:type="spellEnd"/>
+      <w:r>
+        <w:rPr>
+          <w:rFonts w:cstheme="minorHAnsi"/>
+          <w:sz w:val="24"/>
+          <w:szCs w:val="32"/>
+        </w:rPr>
+        <w:t>) to return a non-null value when it should have returned null.</w:t>
+      </w:r>
+    </w:p>
+    <w:p>
+      <w:pPr>
+        <w:rPr>
+          <w:rFonts w:cstheme="minorHAnsi"/>
+          <w:sz w:val="24"/>
+          <w:szCs w:val="32"/>
+        </w:rPr>
+      </w:pPr>
+      <w:r>
+        <w:rPr>
+          <w:rFonts w:cstheme="minorHAnsi"/>
+          <w:sz w:val="24"/>
+          <w:szCs w:val="32"/>
+        </w:rPr>
+        <w:t xml:space="preserve">In order to fix this bug, I </w:t>
+      </w:r>
+      <w:r>
+        <w:rPr>
+          <w:rFonts w:cstheme="minorHAnsi"/>
+          <w:sz w:val="24"/>
+          <w:szCs w:val="32"/>
+        </w:rPr>
+        <w:t>added the line “</w:t>
+      </w:r>
+      <w:proofErr w:type="spellStart"/>
+      <w:proofErr w:type="gramStart"/>
+      <w:r>
+        <w:rPr>
+          <w:rFonts w:cstheme="minorHAnsi"/>
+          <w:sz w:val="24"/>
+          <w:szCs w:val="32"/>
+        </w:rPr>
+        <w:t>activeBookingsByRoomId.remove</w:t>
+      </w:r>
+      <w:proofErr w:type="spellEnd"/>
+      <w:r>
+        <w:rPr>
+          <w:rFonts w:cstheme="minorHAnsi"/>
+          <w:sz w:val="24"/>
+          <w:szCs w:val="32"/>
+        </w:rPr>
+        <w:t>(</w:t>
+      </w:r>
+      <w:proofErr w:type="spellStart"/>
+      <w:proofErr w:type="gramEnd"/>
+      <w:r>
+        <w:rPr>
+          <w:rFonts w:cstheme="minorHAnsi"/>
+          <w:sz w:val="24"/>
+          <w:szCs w:val="32"/>
+        </w:rPr>
+        <w:t>roomId</w:t>
+      </w:r>
+      <w:proofErr w:type="spellEnd"/>
+      <w:r>
+        <w:rPr>
+          <w:rFonts w:cstheme="minorHAnsi"/>
+          <w:sz w:val="24"/>
+          <w:szCs w:val="32"/>
+        </w:rPr>
+        <w:t>);</w:t>
+      </w:r>
+      <w:r>
+        <w:rPr>
+          <w:rFonts w:cstheme="minorHAnsi"/>
+          <w:sz w:val="24"/>
+          <w:szCs w:val="32"/>
+        </w:rPr>
+        <w:t xml:space="preserve">” </w:t>
+      </w:r>
+      <w:r>
+        <w:rPr>
+          <w:rFonts w:cstheme="minorHAnsi"/>
+          <w:sz w:val="24"/>
+          <w:szCs w:val="32"/>
+        </w:rPr>
+        <w:t xml:space="preserve">to the </w:t>
+      </w:r>
+      <w:proofErr w:type="spellStart"/>
+      <w:r>
+        <w:rPr>
+          <w:rFonts w:cstheme="minorHAnsi"/>
+          <w:sz w:val="24"/>
+          <w:szCs w:val="32"/>
+        </w:rPr>
+        <w:t>hotel.checkout</w:t>
+      </w:r>
+      <w:proofErr w:type="spellEnd"/>
+      <w:r>
+        <w:rPr>
+          <w:rFonts w:cstheme="minorHAnsi"/>
+          <w:sz w:val="24"/>
+          <w:szCs w:val="32"/>
+        </w:rPr>
+        <w:t>() method.</w:t>
+      </w:r>
+    </w:p>
+    <w:p>
+      <w:pPr>
+        <w:rPr>
+          <w:rFonts w:cstheme="minorHAnsi"/>
+          <w:sz w:val="24"/>
+          <w:szCs w:val="32"/>
+        </w:rPr>
+      </w:pPr>
+    </w:p>
+    <w:p>
+      <w:pPr>
+        <w:rPr>
+          <w:rFonts w:cstheme="minorHAnsi"/>
+          <w:sz w:val="24"/>
+          <w:szCs w:val="32"/>
+        </w:rPr>
+      </w:pPr>
+      <w:r>
+        <w:rPr>
+          <w:rFonts w:cstheme="minorHAnsi"/>
+          <w:sz w:val="24"/>
+          <w:szCs w:val="32"/>
+        </w:rPr>
+        <w:t>Before the fix:</w:t>
+      </w:r>
+    </w:p>
+    <w:p>
+      <w:pPr>
+        <w:rPr>
+          <w:rFonts w:cstheme="minorHAnsi"/>
+          <w:sz w:val="24"/>
+          <w:szCs w:val="32"/>
+        </w:rPr>
+      </w:pPr>
+      <w:r>
+        <w:rPr>
+          <w:noProof/>
+          <w:lang w:eastAsia="en-AU"/>
+        </w:rPr>
+        <w:drawing>
+          <wp:inline distT="0" distB="0" distL="0" distR="0" wp14:anchorId="3C2B02F5" wp14:editId="1A94EE9D">
+            <wp:extent cx="5731510" cy="1332865"/>
+            <wp:effectExtent l="0" t="0" r="2540" b="635"/>
+            <wp:docPr id="20" name="Picture 20"/>
+            <wp:cNvGraphicFramePr>
+              <a:graphicFrameLocks xmlns:a="http://schemas.openxmlformats.org/drawingml/2006/main" noChangeAspect="1"/>
+            </wp:cNvGraphicFramePr>
+            <a:graphic xmlns:a="http://schemas.openxmlformats.org/drawingml/2006/main">
+              <a:graphicData uri="http://schemas.openxmlformats.org/drawingml/2006/picture">
+                <pic:pic xmlns:pic="http://schemas.openxmlformats.org/drawingml/2006/picture">
+                  <pic:nvPicPr>
+                    <pic:cNvPr id="1" name=""/>
+                    <pic:cNvPicPr/>
+                  </pic:nvPicPr>
+                  <pic:blipFill>
+                    <a:blip r:embed="rId23"/>
+                    <a:stretch>
+                      <a:fillRect/>
+                    </a:stretch>
+                  </pic:blipFill>
+                  <pic:spPr>
+                    <a:xfrm>
+                      <a:off x="0" y="0"/>
+                      <a:ext cx="5731510" cy="1332865"/>
+                    </a:xfrm>
+                    <a:prstGeom prst="rect">
+                      <a:avLst/>
+                    </a:prstGeom>
+                  </pic:spPr>
+                </pic:pic>
+              </a:graphicData>
+            </a:graphic>
+          </wp:inline>
+        </w:drawing>
+      </w:r>
+    </w:p>
+    <w:p>
+      <w:pPr>
+        <w:rPr>
+          <w:rFonts w:cstheme="minorHAnsi"/>
+          <w:sz w:val="24"/>
+          <w:szCs w:val="32"/>
+        </w:rPr>
+      </w:pPr>
+    </w:p>
+    <w:p>
+      <w:pPr>
+        <w:rPr>
+          <w:rFonts w:cstheme="minorHAnsi"/>
+          <w:sz w:val="24"/>
+          <w:szCs w:val="32"/>
+        </w:rPr>
+      </w:pPr>
+      <w:r>
+        <w:rPr>
+          <w:rFonts w:cstheme="minorHAnsi"/>
+          <w:sz w:val="24"/>
+          <w:szCs w:val="32"/>
+        </w:rPr>
+        <w:t>After the fix:</w:t>
+      </w:r>
+    </w:p>
+    <w:p>
+      <w:pPr>
+        <w:rPr>
+          <w:rFonts w:cstheme="minorHAnsi"/>
+          <w:sz w:val="24"/>
+          <w:szCs w:val="32"/>
+        </w:rPr>
+      </w:pPr>
+      <w:r>
+        <w:rPr>
+          <w:noProof/>
+          <w:lang w:eastAsia="en-AU"/>
+        </w:rPr>
+        <w:drawing>
+          <wp:inline distT="0" distB="0" distL="0" distR="0" wp14:anchorId="5A21E434" wp14:editId="5C46681A">
+            <wp:extent cx="5731510" cy="1415415"/>
+            <wp:effectExtent l="0" t="0" r="2540" b="0"/>
+            <wp:docPr id="21" name="Picture 21"/>
+            <wp:cNvGraphicFramePr>
+              <a:graphicFrameLocks xmlns:a="http://schemas.openxmlformats.org/drawingml/2006/main" noChangeAspect="1"/>
+            </wp:cNvGraphicFramePr>
+            <a:graphic xmlns:a="http://schemas.openxmlformats.org/drawingml/2006/main">
+              <a:graphicData uri="http://schemas.openxmlformats.org/drawingml/2006/picture">
+                <pic:pic xmlns:pic="http://schemas.openxmlformats.org/drawingml/2006/picture">
+                  <pic:nvPicPr>
+                    <pic:cNvPr id="1" name=""/>
+                    <pic:cNvPicPr/>
+                  </pic:nvPicPr>
+                  <pic:blipFill>
+                    <a:blip r:embed="rId24"/>
+                    <a:stretch>
+                      <a:fillRect/>
+                    </a:stretch>
+                  </pic:blipFill>
+                  <pic:spPr>
+                    <a:xfrm>
+                      <a:off x="0" y="0"/>
+                      <a:ext cx="5731510" cy="1415415"/>
+                    </a:xfrm>
+                    <a:prstGeom prst="rect">
+                      <a:avLst/>
+                    </a:prstGeom>
+                  </pic:spPr>
+                </pic:pic>
+              </a:graphicData>
+            </a:graphic>
+          </wp:inline>
+        </w:drawing>
+      </w:r>
+    </w:p>
+    <w:p>
+      <w:pPr>
+        <w:rPr>
+          <w:rFonts w:cstheme="minorHAnsi"/>
+          <w:sz w:val="24"/>
+          <w:szCs w:val="32"/>
+        </w:rPr>
+      </w:pPr>
+    </w:p>
+    <w:p>
+      <w:pPr>
+        <w:rPr>
+          <w:rFonts w:cstheme="minorHAnsi"/>
+          <w:sz w:val="24"/>
+          <w:szCs w:val="32"/>
+        </w:rPr>
+      </w:pPr>
+    </w:p>
+    <w:p>
+      <w:pPr>
+        <w:rPr>
+          <w:rFonts w:cstheme="minorHAnsi"/>
+          <w:sz w:val="24"/>
+          <w:szCs w:val="32"/>
+        </w:rPr>
+      </w:pPr>
+      <w:r>
+        <w:rPr>
+          <w:rFonts w:cstheme="minorHAnsi"/>
+          <w:sz w:val="24"/>
+          <w:szCs w:val="32"/>
+        </w:rPr>
+        <w:t>Output from Bug2Test showing all tests passed:</w:t>
+      </w:r>
+    </w:p>
+    <w:p>
+      <w:pPr>
+        <w:rPr>
+          <w:rFonts w:cstheme="minorHAnsi"/>
+          <w:sz w:val="24"/>
+          <w:szCs w:val="32"/>
+        </w:rPr>
+      </w:pPr>
+      <w:r>
+        <w:rPr>
+          <w:noProof/>
+          <w:lang w:eastAsia="en-AU"/>
+        </w:rPr>
+        <w:lastRenderedPageBreak/>
+        <w:drawing>
+          <wp:inline distT="0" distB="0" distL="0" distR="0" wp14:anchorId="7FA6892E" wp14:editId="10434540">
+            <wp:extent cx="5731510" cy="948055"/>
+            <wp:effectExtent l="0" t="0" r="2540" b="4445"/>
+            <wp:docPr id="22" name="Picture 22"/>
+            <wp:cNvGraphicFramePr>
+              <a:graphicFrameLocks xmlns:a="http://schemas.openxmlformats.org/drawingml/2006/main" noChangeAspect="1"/>
+            </wp:cNvGraphicFramePr>
+            <a:graphic xmlns:a="http://schemas.openxmlformats.org/drawingml/2006/main">
+              <a:graphicData uri="http://schemas.openxmlformats.org/drawingml/2006/picture">
+                <pic:pic xmlns:pic="http://schemas.openxmlformats.org/drawingml/2006/picture">
+                  <pic:nvPicPr>
+                    <pic:cNvPr id="1" name=""/>
+                    <pic:cNvPicPr/>
+                  </pic:nvPicPr>
+                  <pic:blipFill>
+                    <a:blip r:embed="rId25"/>
+                    <a:stretch>
+                      <a:fillRect/>
+                    </a:stretch>
+                  </pic:blipFill>
+                  <pic:spPr>
+                    <a:xfrm>
+                      <a:off x="0" y="0"/>
+                      <a:ext cx="5731510" cy="948055"/>
+                    </a:xfrm>
+                    <a:prstGeom prst="rect">
+                      <a:avLst/>
+                    </a:prstGeom>
+                  </pic:spPr>
+                </pic:pic>
+              </a:graphicData>
+            </a:graphic>
+          </wp:inline>
+        </w:drawing>
+      </w:r>
+    </w:p>
+    <w:p>
+      <w:pPr>
+        <w:rPr>
+          <w:rFonts w:cstheme="minorHAnsi"/>
+          <w:sz w:val="24"/>
+          <w:szCs w:val="32"/>
+        </w:rPr>
+      </w:pPr>
+      <w:bookmarkStart w:id="0" w:name="_GoBack"/>
+      <w:bookmarkEnd w:id="0"/>
     </w:p>
     <w:sectPr>
       <w:pgSz w:w="11906" w:h="16838"/>

</xml_diff>